<commit_message>
# Actualize el reporte de avance con las metricas de calidad y costos
</commit_message>
<xml_diff>
--- a/meetings/reporteAvance.20101004.docx
+++ b/meetings/reporteAvance.20101004.docx
@@ -177,7 +177,7 @@
         <w:rPr>
           <w:lang w:val="es-AR"/>
         </w:rPr>
-        <w:t xml:space="preserve"> 6</w:t>
+        <w:t xml:space="preserve"> 5</w:t>
       </w:r>
     </w:p>
     <w:p>
@@ -361,7 +361,7 @@
         <w:rPr>
           <w:lang w:val="es-AR"/>
         </w:rPr>
-        <w:t>N/A</w:t>
+        <w:t>Validar el análisis y fórmulas de las métricas</w:t>
       </w:r>
     </w:p>
     <w:p>
@@ -403,7 +403,7 @@
       <w:r>
         <w:rPr>
           <w:noProof/>
-          <w:lang w:val="es-ES_tradnl" w:eastAsia="es-ES_tradnl" w:bidi="ar-SA"/>
+          <w:lang w:bidi="ar-SA"/>
         </w:rPr>
         <w:drawing>
           <wp:inline distT="0" distB="0" distL="0" distR="0">
@@ -423,7 +423,7 @@
                     </pic:cNvPicPr>
                   </pic:nvPicPr>
                   <pic:blipFill>
-                    <a:blip r:embed="rId8"/>
+                    <a:blip r:embed="rId8" cstate="print"/>
                     <a:srcRect/>
                     <a:stretch>
                       <a:fillRect/>
@@ -556,7 +556,7 @@
       <w:r>
         <w:rPr>
           <w:noProof/>
-          <w:lang w:val="es-ES_tradnl" w:eastAsia="es-ES_tradnl" w:bidi="ar-SA"/>
+          <w:lang w:bidi="ar-SA"/>
         </w:rPr>
         <w:drawing>
           <wp:inline distT="0" distB="0" distL="0" distR="0">
@@ -576,7 +576,7 @@
                     </pic:cNvPicPr>
                   </pic:nvPicPr>
                   <pic:blipFill>
-                    <a:blip r:embed="rId10"/>
+                    <a:blip r:embed="rId10" cstate="print"/>
                     <a:srcRect/>
                     <a:stretch>
                       <a:fillRect/>
@@ -672,7 +672,7 @@
       <w:r>
         <w:rPr>
           <w:noProof/>
-          <w:lang w:val="es-ES_tradnl" w:eastAsia="es-ES_tradnl" w:bidi="ar-SA"/>
+          <w:lang w:bidi="ar-SA"/>
         </w:rPr>
         <w:drawing>
           <wp:inline distT="0" distB="0" distL="0" distR="0">
@@ -692,7 +692,7 @@
                     </pic:cNvPicPr>
                   </pic:nvPicPr>
                   <pic:blipFill>
-                    <a:blip r:embed="rId12"/>
+                    <a:blip r:embed="rId12" cstate="print"/>
                     <a:srcRect/>
                     <a:stretch>
                       <a:fillRect/>
@@ -845,7 +845,7 @@
       <w:r>
         <w:rPr>
           <w:noProof/>
-          <w:lang w:val="es-ES_tradnl" w:eastAsia="es-ES_tradnl" w:bidi="ar-SA"/>
+          <w:lang w:bidi="ar-SA"/>
         </w:rPr>
         <w:lastRenderedPageBreak/>
         <w:drawing>
@@ -895,8 +895,63 @@
     </w:p>
     <w:p>
       <w:pPr>
+        <w:spacing w:before="120" w:after="120" w:line="240" w:lineRule="auto"/>
+        <w:rPr>
+          <w:sz w:val="20"/>
+          <w:lang w:val="es-AR"/>
+        </w:rPr>
+      </w:pPr>
+      <w:r>
+        <w:rPr>
+          <w:noProof/>
+          <w:sz w:val="20"/>
+          <w:lang w:bidi="ar-SA"/>
+        </w:rPr>
+        <w:drawing>
+          <wp:inline distT="0" distB="0" distL="0" distR="0">
+            <wp:extent cx="5400675" cy="1939290"/>
+            <wp:effectExtent l="19050" t="0" r="9525" b="0"/>
+            <wp:docPr id="1" name="0 Imagen" descr="CodeCoverage.20101004.png"/>
+            <wp:cNvGraphicFramePr>
+              <a:graphicFrameLocks xmlns:a="http://schemas.openxmlformats.org/drawingml/2006/main" noChangeAspect="1"/>
+            </wp:cNvGraphicFramePr>
+            <a:graphic xmlns:a="http://schemas.openxmlformats.org/drawingml/2006/main">
+              <a:graphicData uri="http://schemas.openxmlformats.org/drawingml/2006/picture">
+                <pic:pic xmlns:pic="http://schemas.openxmlformats.org/drawingml/2006/picture">
+                  <pic:nvPicPr>
+                    <pic:cNvPr id="0" name="CodeCoverage.20101004.png"/>
+                    <pic:cNvPicPr/>
+                  </pic:nvPicPr>
+                  <pic:blipFill>
+                    <a:blip r:embed="rId15" cstate="print"/>
+                    <a:stretch>
+                      <a:fillRect/>
+                    </a:stretch>
+                  </pic:blipFill>
+                  <pic:spPr>
+                    <a:xfrm>
+                      <a:off x="0" y="0"/>
+                      <a:ext cx="5400675" cy="1939290"/>
+                    </a:xfrm>
+                    <a:prstGeom prst="rect">
+                      <a:avLst/>
+                    </a:prstGeom>
+                  </pic:spPr>
+                </pic:pic>
+              </a:graphicData>
+            </a:graphic>
+          </wp:inline>
+        </w:drawing>
+      </w:r>
+    </w:p>
+    <w:p>
+      <w:pPr>
+        <w:pStyle w:val="Prrafodelista"/>
+        <w:numPr>
+          <w:ilvl w:val="0"/>
+          <w:numId w:val="12"/>
+        </w:numPr>
         <w:spacing w:after="0" w:line="240" w:lineRule="auto"/>
-        <w:ind w:firstLine="708"/>
         <w:rPr>
           <w:sz w:val="20"/>
           <w:lang w:val="es-AR"/>
@@ -907,7 +962,63 @@
           <w:sz w:val="20"/>
           <w:lang w:val="es-AR"/>
         </w:rPr>
-        <w:t>N / A</w:t>
+        <w:t xml:space="preserve">Covered:  </w:t>
+      </w:r>
+      <w:r>
+        <w:rPr>
+          <w:b/>
+          <w:sz w:val="20"/>
+          <w:lang w:val="es-AR"/>
+        </w:rPr>
+        <w:t>47%</w:t>
+      </w:r>
+    </w:p>
+    <w:p>
+      <w:pPr>
+        <w:pStyle w:val="Prrafodelista"/>
+        <w:numPr>
+          <w:ilvl w:val="0"/>
+          <w:numId w:val="12"/>
+        </w:numPr>
+        <w:spacing w:after="0" w:line="240" w:lineRule="auto"/>
+        <w:rPr>
+          <w:sz w:val="20"/>
+          <w:lang w:val="es-AR"/>
+        </w:rPr>
+      </w:pPr>
+      <w:r>
+        <w:rPr>
+          <w:sz w:val="20"/>
+          <w:lang w:val="es-AR"/>
+        </w:rPr>
+        <w:t xml:space="preserve">NotCovered: </w:t>
+      </w:r>
+      <w:r>
+        <w:rPr>
+          <w:b/>
+          <w:sz w:val="20"/>
+          <w:lang w:val="es-AR"/>
+        </w:rPr>
+        <w:t>53%</w:t>
+      </w:r>
+    </w:p>
+    <w:p>
+      <w:pPr>
+        <w:spacing w:before="120" w:after="0" w:line="240" w:lineRule="auto"/>
+        <w:ind w:left="288"/>
+        <w:rPr>
+          <w:i/>
+          <w:sz w:val="20"/>
+          <w:lang w:val="es-AR"/>
+        </w:rPr>
+      </w:pPr>
+      <w:r>
+        <w:rPr>
+          <w:i/>
+          <w:sz w:val="20"/>
+          <w:lang w:val="es-AR"/>
+        </w:rPr>
+        <w:t>(Nota: El porcentaje de cobertura es bajo ya que hay código que es autogenerado por el IDE que aún no se puede probar)</w:t>
       </w:r>
     </w:p>
     <w:p>
@@ -923,6 +1034,91 @@
         <w:rPr>
           <w:lang w:val="es-AR"/>
         </w:rPr>
+        <w:lastRenderedPageBreak/>
+        <w:t>Cobertura de la Prueba</w:t>
+      </w:r>
+    </w:p>
+    <w:p>
+      <w:pPr>
+        <w:spacing w:after="360"/>
+        <w:rPr>
+          <w:lang w:val="es-AR"/>
+        </w:rPr>
+      </w:pPr>
+      <w:r>
+        <w:rPr>
+          <w:lang w:val="es-AR"/>
+        </w:rPr>
+        <w:drawing>
+          <wp:inline distT="0" distB="0" distL="0" distR="0">
+            <wp:extent cx="5400675" cy="3170589"/>
+            <wp:effectExtent l="19050" t="0" r="9525" b="0"/>
+            <wp:docPr id="2" name="Gráfico 1"/>
+            <wp:cNvGraphicFramePr/>
+            <a:graphic xmlns:a="http://schemas.openxmlformats.org/drawingml/2006/main">
+              <a:graphicData uri="http://schemas.openxmlformats.org/drawingml/2006/chart">
+                <c:chart xmlns:c="http://schemas.openxmlformats.org/drawingml/2006/chart" xmlns:r="http://schemas.openxmlformats.org/officeDocument/2006/relationships" r:id="rId16"/>
+              </a:graphicData>
+            </a:graphic>
+          </wp:inline>
+        </w:drawing>
+      </w:r>
+    </w:p>
+    <w:p>
+      <w:pPr>
+        <w:pStyle w:val="Ttulo3"/>
+        <w:spacing w:line="240" w:lineRule="auto"/>
+        <w:ind w:firstLine="708"/>
+        <w:rPr>
+          <w:lang w:val="es-AR"/>
+        </w:rPr>
+      </w:pPr>
+      <w:r>
+        <w:rPr>
+          <w:lang w:val="es-AR"/>
+        </w:rPr>
+        <w:t>Costos</w:t>
+      </w:r>
+    </w:p>
+    <w:p>
+      <w:pPr>
+        <w:spacing w:after="360"/>
+        <w:rPr>
+          <w:lang w:val="es-AR"/>
+        </w:rPr>
+      </w:pPr>
+      <w:r>
+        <w:rPr>
+          <w:lang w:val="es-AR"/>
+        </w:rPr>
+        <w:drawing>
+          <wp:inline distT="0" distB="0" distL="0" distR="0">
+            <wp:extent cx="5400675" cy="2689952"/>
+            <wp:effectExtent l="19050" t="0" r="9525" b="0"/>
+            <wp:docPr id="12" name="Gráfico 4"/>
+            <wp:cNvGraphicFramePr/>
+            <a:graphic xmlns:a="http://schemas.openxmlformats.org/drawingml/2006/main">
+              <a:graphicData uri="http://schemas.openxmlformats.org/drawingml/2006/chart">
+                <c:chart xmlns:c="http://schemas.openxmlformats.org/drawingml/2006/chart" xmlns:r="http://schemas.openxmlformats.org/officeDocument/2006/relationships" r:id="rId17"/>
+              </a:graphicData>
+            </a:graphic>
+          </wp:inline>
+        </w:drawing>
+      </w:r>
+    </w:p>
+    <w:p>
+      <w:pPr>
+        <w:pStyle w:val="Ttulo3"/>
+        <w:spacing w:line="240" w:lineRule="auto"/>
+        <w:ind w:firstLine="708"/>
+        <w:rPr>
+          <w:lang w:val="es-AR"/>
+        </w:rPr>
+      </w:pPr>
+      <w:r>
+        <w:rPr>
+          <w:lang w:val="es-AR"/>
+        </w:rPr>
         <w:t>Estado de los Bugs</w:t>
       </w:r>
     </w:p>
@@ -932,20 +1128,44 @@
         <w:ind w:firstLine="708"/>
         <w:rPr>
           <w:sz w:val="20"/>
+          <w:lang w:val="es-AR"/>
         </w:rPr>
       </w:pPr>
       <w:r>
         <w:rPr>
           <w:sz w:val="20"/>
-        </w:rPr>
-        <w:t>N / A</w:t>
-      </w:r>
+          <w:lang w:val="es-AR"/>
+        </w:rPr>
+        <w:t>[</w:t>
+      </w:r>
+      <w:r>
+        <w:rPr>
+          <w:sz w:val="20"/>
+          <w:lang w:val="es-AR"/>
+        </w:rPr>
+        <w:t>Agregar captura de la sección bugs del wolof</w:t>
+      </w:r>
+      <w:r>
+        <w:rPr>
+          <w:sz w:val="20"/>
+          <w:lang w:val="es-AR"/>
+        </w:rPr>
+        <w:t>]</w:t>
+      </w:r>
+    </w:p>
+    <w:p>
+      <w:pPr>
+        <w:rPr>
+          <w:lang w:val="es-AR"/>
+        </w:rPr>
+      </w:pPr>
     </w:p>
     <w:p>
       <w:pPr>
         <w:spacing w:after="0" w:line="240" w:lineRule="auto"/>
         <w:rPr>
           <w:sz w:val="20"/>
+          <w:lang w:val="es-AR"/>
         </w:rPr>
       </w:pPr>
     </w:p>
@@ -961,6 +1181,7 @@
         <w:rPr>
           <w:lang w:val="es-AR"/>
         </w:rPr>
+        <w:lastRenderedPageBreak/>
         <w:t>UAT</w:t>
       </w:r>
       <w:r>
@@ -979,7 +1200,7 @@
       <w:r>
         <w:rPr>
           <w:noProof/>
-          <w:lang w:val="es-ES_tradnl" w:eastAsia="es-ES_tradnl" w:bidi="ar-SA"/>
+          <w:lang w:bidi="ar-SA"/>
         </w:rPr>
         <w:drawing>
           <wp:inline distT="0" distB="0" distL="0" distR="0">
@@ -999,7 +1220,7 @@
                     </pic:cNvPicPr>
                   </pic:nvPicPr>
                   <pic:blipFill>
-                    <a:blip r:embed="rId15"/>
+                    <a:blip r:embed="rId18" cstate="print"/>
                     <a:srcRect/>
                     <a:stretch>
                       <a:fillRect/>
@@ -1057,7 +1278,7 @@
           <w:lang w:val="es-AR"/>
         </w:rPr>
       </w:pPr>
-      <w:hyperlink r:id="rId16" w:history="1">
+      <w:hyperlink r:id="rId19" w:history="1">
         <w:r>
           <w:rPr>
             <w:rStyle w:val="Hipervnculo"/>
@@ -1186,7 +1407,6 @@
         <w:rPr>
           <w:lang w:val="es-AR"/>
         </w:rPr>
-        <w:lastRenderedPageBreak/>
         <w:t>El navegador de internet utilizado no soporta algunas de las funcionalidades desarrolladas</w:t>
       </w:r>
     </w:p>
@@ -1537,7 +1757,7 @@
           <w:lang w:val="es-AR"/>
         </w:rPr>
       </w:pPr>
-      <w:hyperlink r:id="rId17" w:history="1">
+      <w:hyperlink r:id="rId20" w:history="1">
         <w:r>
           <w:rPr>
             <w:rStyle w:val="Hipervnculo"/>
@@ -1703,8 +1923,8 @@
       </w:r>
     </w:p>
     <w:sectPr>
-      <w:headerReference w:type="default" r:id="rId18"/>
-      <w:footerReference w:type="default" r:id="rId19"/>
+      <w:headerReference w:type="default" r:id="rId21"/>
+      <w:footerReference w:type="default" r:id="rId22"/>
       <w:type w:val="continuous"/>
       <w:pgSz w:w="11907" w:h="16839" w:code="9"/>
       <w:pgMar w:top="1531" w:right="1701" w:bottom="1531" w:left="1701" w:header="794" w:footer="680" w:gutter="0"/>
@@ -1718,14 +1938,14 @@
 
 <file path=word/endnotes.xml><?xml version="1.0" encoding="utf-8"?>
 <w:endnotes xmlns:ve="http://schemas.openxmlformats.org/markup-compatibility/2006" xmlns:o="urn:schemas-microsoft-com:office:office" xmlns:r="http://schemas.openxmlformats.org/officeDocument/2006/relationships" xmlns:m="http://schemas.openxmlformats.org/officeDocument/2006/math" xmlns:v="urn:schemas-microsoft-com:vml" xmlns:wp="http://schemas.openxmlformats.org/drawingml/2006/wordprocessingDrawing" xmlns:w10="urn:schemas-microsoft-com:office:word" xmlns:w="http://schemas.openxmlformats.org/wordprocessingml/2006/main" xmlns:wne="http://schemas.microsoft.com/office/word/2006/wordml">
-  <w:endnote w:type="separator" w:id="0">
+  <w:endnote w:type="separator" w:id="-1">
     <w:p>
       <w:r>
         <w:separator/>
       </w:r>
     </w:p>
   </w:endnote>
-  <w:endnote w:type="continuationSeparator" w:id="1">
+  <w:endnote w:type="continuationSeparator" w:id="0">
     <w:p>
       <w:r>
         <w:continuationSeparator/>
@@ -1805,7 +2025,7 @@
             <w:sz w:val="20"/>
             <w:lang w:val="es-AR"/>
           </w:rPr>
-          <w:t>4</w:t>
+          <w:t>1</w:t>
         </w:r>
         <w:r>
           <w:rPr>
@@ -1833,14 +2053,14 @@
 
 <file path=word/footnotes.xml><?xml version="1.0" encoding="utf-8"?>
 <w:footnotes xmlns:ve="http://schemas.openxmlformats.org/markup-compatibility/2006" xmlns:o="urn:schemas-microsoft-com:office:office" xmlns:r="http://schemas.openxmlformats.org/officeDocument/2006/relationships" xmlns:m="http://schemas.openxmlformats.org/officeDocument/2006/math" xmlns:v="urn:schemas-microsoft-com:vml" xmlns:wp="http://schemas.openxmlformats.org/drawingml/2006/wordprocessingDrawing" xmlns:w10="urn:schemas-microsoft-com:office:word" xmlns:w="http://schemas.openxmlformats.org/wordprocessingml/2006/main" xmlns:wne="http://schemas.microsoft.com/office/word/2006/wordml">
-  <w:footnote w:type="separator" w:id="0">
+  <w:footnote w:type="separator" w:id="-1">
     <w:p>
       <w:r>
         <w:separator/>
       </w:r>
     </w:p>
   </w:footnote>
-  <w:footnote w:type="continuationSeparator" w:id="1">
+  <w:footnote w:type="continuationSeparator" w:id="0">
     <w:p>
       <w:r>
         <w:continuationSeparator/>
@@ -1866,7 +2086,7 @@
       <w:rPr>
         <w:noProof/>
         <w:sz w:val="20"/>
-        <w:lang w:val="es-ES_tradnl" w:eastAsia="es-ES_tradnl" w:bidi="ar-SA"/>
+        <w:lang w:bidi="ar-SA"/>
       </w:rPr>
       <w:drawing>
         <wp:anchor distT="0" distB="0" distL="114300" distR="114300" simplePos="0" relativeHeight="251662336" behindDoc="0" locked="0" layoutInCell="1" allowOverlap="1">
@@ -1926,7 +2146,7 @@
       <w:rPr>
         <w:noProof/>
         <w:sz w:val="20"/>
-        <w:lang w:val="es-ES_tradnl" w:eastAsia="es-ES_tradnl" w:bidi="ar-SA"/>
+        <w:lang w:bidi="ar-SA"/>
       </w:rPr>
       <w:drawing>
         <wp:anchor distT="0" distB="0" distL="114300" distR="114300" simplePos="0" relativeHeight="251666432" behindDoc="1" locked="0" layoutInCell="1" allowOverlap="1">
@@ -2244,6 +2464,119 @@
     </w:lvl>
   </w:abstractNum>
   <w:abstractNum w:abstractNumId="1">
+    <w:nsid w:val="148E483B"/>
+    <w:multiLevelType w:val="hybridMultilevel"/>
+    <w:tmpl w:val="6742CBCA"/>
+    <w:lvl w:ilvl="0" w:tplc="04090001">
+      <w:start w:val="1"/>
+      <w:numFmt w:val="bullet"/>
+      <w:lvlText w:val=""/>
+      <w:lvlJc w:val="left"/>
+      <w:pPr>
+        <w:ind w:left="720" w:hanging="360"/>
+      </w:pPr>
+      <w:rPr>
+        <w:rFonts w:ascii="Symbol" w:hAnsi="Symbol" w:hint="default"/>
+      </w:rPr>
+    </w:lvl>
+    <w:lvl w:ilvl="1" w:tplc="04090003" w:tentative="1">
+      <w:start w:val="1"/>
+      <w:numFmt w:val="bullet"/>
+      <w:lvlText w:val="o"/>
+      <w:lvlJc w:val="left"/>
+      <w:pPr>
+        <w:ind w:left="1440" w:hanging="360"/>
+      </w:pPr>
+      <w:rPr>
+        <w:rFonts w:ascii="Courier New" w:hAnsi="Courier New" w:cs="Courier New" w:hint="default"/>
+      </w:rPr>
+    </w:lvl>
+    <w:lvl w:ilvl="2" w:tplc="04090005" w:tentative="1">
+      <w:start w:val="1"/>
+      <w:numFmt w:val="bullet"/>
+      <w:lvlText w:val=""/>
+      <w:lvlJc w:val="left"/>
+      <w:pPr>
+        <w:ind w:left="2160" w:hanging="360"/>
+      </w:pPr>
+      <w:rPr>
+        <w:rFonts w:ascii="Wingdings" w:hAnsi="Wingdings" w:hint="default"/>
+      </w:rPr>
+    </w:lvl>
+    <w:lvl w:ilvl="3" w:tplc="04090001" w:tentative="1">
+      <w:start w:val="1"/>
+      <w:numFmt w:val="bullet"/>
+      <w:lvlText w:val=""/>
+      <w:lvlJc w:val="left"/>
+      <w:pPr>
+        <w:ind w:left="2880" w:hanging="360"/>
+      </w:pPr>
+      <w:rPr>
+        <w:rFonts w:ascii="Symbol" w:hAnsi="Symbol" w:hint="default"/>
+      </w:rPr>
+    </w:lvl>
+    <w:lvl w:ilvl="4" w:tplc="04090003" w:tentative="1">
+      <w:start w:val="1"/>
+      <w:numFmt w:val="bullet"/>
+      <w:lvlText w:val="o"/>
+      <w:lvlJc w:val="left"/>
+      <w:pPr>
+        <w:ind w:left="3600" w:hanging="360"/>
+      </w:pPr>
+      <w:rPr>
+        <w:rFonts w:ascii="Courier New" w:hAnsi="Courier New" w:cs="Courier New" w:hint="default"/>
+      </w:rPr>
+    </w:lvl>
+    <w:lvl w:ilvl="5" w:tplc="04090005" w:tentative="1">
+      <w:start w:val="1"/>
+      <w:numFmt w:val="bullet"/>
+      <w:lvlText w:val=""/>
+      <w:lvlJc w:val="left"/>
+      <w:pPr>
+        <w:ind w:left="4320" w:hanging="360"/>
+      </w:pPr>
+      <w:rPr>
+        <w:rFonts w:ascii="Wingdings" w:hAnsi="Wingdings" w:hint="default"/>
+      </w:rPr>
+    </w:lvl>
+    <w:lvl w:ilvl="6" w:tplc="04090001" w:tentative="1">
+      <w:start w:val="1"/>
+      <w:numFmt w:val="bullet"/>
+      <w:lvlText w:val=""/>
+      <w:lvlJc w:val="left"/>
+      <w:pPr>
+        <w:ind w:left="5040" w:hanging="360"/>
+      </w:pPr>
+      <w:rPr>
+        <w:rFonts w:ascii="Symbol" w:hAnsi="Symbol" w:hint="default"/>
+      </w:rPr>
+    </w:lvl>
+    <w:lvl w:ilvl="7" w:tplc="04090003" w:tentative="1">
+      <w:start w:val="1"/>
+      <w:numFmt w:val="bullet"/>
+      <w:lvlText w:val="o"/>
+      <w:lvlJc w:val="left"/>
+      <w:pPr>
+        <w:ind w:left="5760" w:hanging="360"/>
+      </w:pPr>
+      <w:rPr>
+        <w:rFonts w:ascii="Courier New" w:hAnsi="Courier New" w:cs="Courier New" w:hint="default"/>
+      </w:rPr>
+    </w:lvl>
+    <w:lvl w:ilvl="8" w:tplc="04090005" w:tentative="1">
+      <w:start w:val="1"/>
+      <w:numFmt w:val="bullet"/>
+      <w:lvlText w:val=""/>
+      <w:lvlJc w:val="left"/>
+      <w:pPr>
+        <w:ind w:left="6480" w:hanging="360"/>
+      </w:pPr>
+      <w:rPr>
+        <w:rFonts w:ascii="Wingdings" w:hAnsi="Wingdings" w:hint="default"/>
+      </w:rPr>
+    </w:lvl>
+  </w:abstractNum>
+  <w:abstractNum w:abstractNumId="2">
     <w:nsid w:val="1E263E9C"/>
     <w:multiLevelType w:val="hybridMultilevel"/>
     <w:tmpl w:val="CC02E252"/>
@@ -2383,7 +2716,7 @@
       </w:rPr>
     </w:lvl>
   </w:abstractNum>
-  <w:abstractNum w:abstractNumId="2">
+  <w:abstractNum w:abstractNumId="3">
     <w:nsid w:val="237332E1"/>
     <w:multiLevelType w:val="hybridMultilevel"/>
     <w:tmpl w:val="9ADC6A1E"/>
@@ -2529,7 +2862,7 @@
       </w:rPr>
     </w:lvl>
   </w:abstractNum>
-  <w:abstractNum w:abstractNumId="3">
+  <w:abstractNum w:abstractNumId="4">
     <w:nsid w:val="4EC35833"/>
     <w:multiLevelType w:val="hybridMultilevel"/>
     <w:tmpl w:val="E348F028"/>
@@ -2672,7 +3005,7 @@
       </w:rPr>
     </w:lvl>
   </w:abstractNum>
-  <w:abstractNum w:abstractNumId="4">
+  <w:abstractNum w:abstractNumId="5">
     <w:nsid w:val="578F4065"/>
     <w:multiLevelType w:val="hybridMultilevel"/>
     <w:tmpl w:val="D9622DBE"/>
@@ -2785,7 +3118,7 @@
       </w:rPr>
     </w:lvl>
   </w:abstractNum>
-  <w:abstractNum w:abstractNumId="5">
+  <w:abstractNum w:abstractNumId="6">
     <w:nsid w:val="5E5120FB"/>
     <w:multiLevelType w:val="hybridMultilevel"/>
     <w:tmpl w:val="6DEA3B60"/>
@@ -2925,7 +3258,7 @@
       </w:rPr>
     </w:lvl>
   </w:abstractNum>
-  <w:abstractNum w:abstractNumId="6">
+  <w:abstractNum w:abstractNumId="7">
     <w:nsid w:val="631322A3"/>
     <w:multiLevelType w:val="hybridMultilevel"/>
     <w:tmpl w:val="D8140044"/>
@@ -3038,7 +3371,7 @@
       </w:rPr>
     </w:lvl>
   </w:abstractNum>
-  <w:abstractNum w:abstractNumId="7">
+  <w:abstractNum w:abstractNumId="8">
     <w:nsid w:val="64C65E5F"/>
     <w:multiLevelType w:val="hybridMultilevel"/>
     <w:tmpl w:val="D67E617A"/>
@@ -3150,7 +3483,7 @@
       </w:rPr>
     </w:lvl>
   </w:abstractNum>
-  <w:abstractNum w:abstractNumId="8">
+  <w:abstractNum w:abstractNumId="9">
     <w:nsid w:val="65FE7FEE"/>
     <w:multiLevelType w:val="hybridMultilevel"/>
     <w:tmpl w:val="56346E22"/>
@@ -3264,7 +3597,7 @@
       </w:rPr>
     </w:lvl>
   </w:abstractNum>
-  <w:abstractNum w:abstractNumId="9">
+  <w:abstractNum w:abstractNumId="10">
     <w:nsid w:val="699078A3"/>
     <w:multiLevelType w:val="hybridMultilevel"/>
     <w:tmpl w:val="D102BE18"/>
@@ -3377,7 +3710,7 @@
       </w:rPr>
     </w:lvl>
   </w:abstractNum>
-  <w:abstractNum w:abstractNumId="10">
+  <w:abstractNum w:abstractNumId="11">
     <w:nsid w:val="70815BC2"/>
     <w:multiLevelType w:val="hybridMultilevel"/>
     <w:tmpl w:val="72688E00"/>
@@ -3491,37 +3824,40 @@
     </w:lvl>
   </w:abstractNum>
   <w:num w:numId="1">
-    <w:abstractNumId w:val="5"/>
+    <w:abstractNumId w:val="6"/>
   </w:num>
   <w:num w:numId="2">
     <w:abstractNumId w:val="0"/>
   </w:num>
   <w:num w:numId="3">
-    <w:abstractNumId w:val="1"/>
+    <w:abstractNumId w:val="2"/>
   </w:num>
   <w:num w:numId="4">
-    <w:abstractNumId w:val="2"/>
+    <w:abstractNumId w:val="3"/>
   </w:num>
   <w:num w:numId="5">
-    <w:abstractNumId w:val="3"/>
+    <w:abstractNumId w:val="4"/>
   </w:num>
   <w:num w:numId="6">
+    <w:abstractNumId w:val="8"/>
+  </w:num>
+  <w:num w:numId="7">
+    <w:abstractNumId w:val="11"/>
+  </w:num>
+  <w:num w:numId="8">
+    <w:abstractNumId w:val="5"/>
+  </w:num>
+  <w:num w:numId="9">
+    <w:abstractNumId w:val="9"/>
+  </w:num>
+  <w:num w:numId="10">
+    <w:abstractNumId w:val="10"/>
+  </w:num>
+  <w:num w:numId="11">
     <w:abstractNumId w:val="7"/>
   </w:num>
-  <w:num w:numId="7">
-    <w:abstractNumId w:val="10"/>
-  </w:num>
-  <w:num w:numId="8">
-    <w:abstractNumId w:val="4"/>
-  </w:num>
-  <w:num w:numId="9">
-    <w:abstractNumId w:val="8"/>
-  </w:num>
-  <w:num w:numId="10">
-    <w:abstractNumId w:val="9"/>
-  </w:num>
-  <w:num w:numId="11">
-    <w:abstractNumId w:val="6"/>
+  <w:num w:numId="12">
+    <w:abstractNumId w:val="1"/>
   </w:num>
   <w:numIdMacAtCleanup w:val="5"/>
 </w:numbering>
@@ -4741,7 +5077,7 @@
 <file path=word/charts/chart1.xml><?xml version="1.0" encoding="utf-8"?>
 <c:chartSpace xmlns:c="http://schemas.openxmlformats.org/drawingml/2006/chart" xmlns:a="http://schemas.openxmlformats.org/drawingml/2006/main" xmlns:r="http://schemas.openxmlformats.org/officeDocument/2006/relationships">
   <c:date1904 val="1"/>
-  <c:lang val="es-ES_tradnl"/>
+  <c:lang val="en-US"/>
   <c:style val="11"/>
   <c:chart>
     <c:autoTitleDeleted val="1"/>
@@ -4873,11 +5209,11 @@
           </c:val>
         </c:ser>
         <c:marker val="1"/>
-        <c:axId val="98384896"/>
-        <c:axId val="75932416"/>
+        <c:axId val="71486464"/>
+        <c:axId val="71529216"/>
       </c:lineChart>
       <c:dateAx>
-        <c:axId val="98384896"/>
+        <c:axId val="71486464"/>
         <c:scaling>
           <c:orientation val="minMax"/>
         </c:scaling>
@@ -4892,16 +5228,16 @@
             <a:pPr>
               <a:defRPr lang="en-US"/>
             </a:pPr>
-            <a:endParaRPr lang="es-ES_tradnl"/>
+            <a:endParaRPr lang="en-US"/>
           </a:p>
         </c:txPr>
-        <c:crossAx val="75932416"/>
+        <c:crossAx val="71529216"/>
         <c:crosses val="autoZero"/>
         <c:auto val="1"/>
         <c:lblOffset val="100"/>
       </c:dateAx>
       <c:valAx>
-        <c:axId val="75932416"/>
+        <c:axId val="71529216"/>
         <c:scaling>
           <c:orientation val="minMax"/>
         </c:scaling>
@@ -4934,14 +5270,685 @@
             <a:pPr>
               <a:defRPr lang="en-US"/>
             </a:pPr>
-            <a:endParaRPr lang="es-ES_tradnl"/>
+            <a:endParaRPr lang="en-US"/>
           </a:p>
         </c:txPr>
-        <c:crossAx val="98384896"/>
+        <c:crossAx val="71486464"/>
         <c:crosses val="autoZero"/>
         <c:crossBetween val="between"/>
       </c:valAx>
     </c:plotArea>
+    <c:plotVisOnly val="1"/>
+  </c:chart>
+  <c:externalData r:id="rId1"/>
+</c:chartSpace>
+</file>
+
+<file path=word/charts/chart2.xml><?xml version="1.0" encoding="utf-8"?>
+<c:chartSpace xmlns:c="http://schemas.openxmlformats.org/drawingml/2006/chart" xmlns:a="http://schemas.openxmlformats.org/drawingml/2006/main" xmlns:r="http://schemas.openxmlformats.org/officeDocument/2006/relationships">
+  <c:lang val="en-US"/>
+  <c:chart>
+    <c:autoTitleDeleted val="1"/>
+    <c:plotArea>
+      <c:layout/>
+      <c:lineChart>
+        <c:grouping val="standard"/>
+        <c:ser>
+          <c:idx val="0"/>
+          <c:order val="0"/>
+          <c:tx>
+            <c:strRef>
+              <c:f>'Cobertura de la Prueba'!$C$2</c:f>
+              <c:strCache>
+                <c:ptCount val="1"/>
+                <c:pt idx="0">
+                  <c:v>Planificadas</c:v>
+                </c:pt>
+              </c:strCache>
+            </c:strRef>
+          </c:tx>
+          <c:cat>
+            <c:numRef>
+              <c:f>'Cobertura de la Prueba'!$B$3:$B$12</c:f>
+              <c:numCache>
+                <c:formatCode>General</c:formatCode>
+                <c:ptCount val="10"/>
+                <c:pt idx="0">
+                  <c:v>1</c:v>
+                </c:pt>
+                <c:pt idx="1">
+                  <c:v>2</c:v>
+                </c:pt>
+                <c:pt idx="2">
+                  <c:v>3</c:v>
+                </c:pt>
+                <c:pt idx="3">
+                  <c:v>4</c:v>
+                </c:pt>
+                <c:pt idx="4">
+                  <c:v>5</c:v>
+                </c:pt>
+                <c:pt idx="5">
+                  <c:v>6</c:v>
+                </c:pt>
+                <c:pt idx="6">
+                  <c:v>7</c:v>
+                </c:pt>
+                <c:pt idx="7">
+                  <c:v>8</c:v>
+                </c:pt>
+                <c:pt idx="8">
+                  <c:v>9</c:v>
+                </c:pt>
+                <c:pt idx="9">
+                  <c:v>10</c:v>
+                </c:pt>
+              </c:numCache>
+            </c:numRef>
+          </c:cat>
+          <c:val>
+            <c:numRef>
+              <c:f>'Cobertura de la Prueba'!$C$3:$C$12</c:f>
+              <c:numCache>
+                <c:formatCode>General</c:formatCode>
+                <c:ptCount val="10"/>
+                <c:pt idx="0">
+                  <c:v>0</c:v>
+                </c:pt>
+                <c:pt idx="1">
+                  <c:v>17</c:v>
+                </c:pt>
+                <c:pt idx="2">
+                  <c:v>20</c:v>
+                </c:pt>
+              </c:numCache>
+            </c:numRef>
+          </c:val>
+        </c:ser>
+        <c:ser>
+          <c:idx val="1"/>
+          <c:order val="1"/>
+          <c:tx>
+            <c:strRef>
+              <c:f>'Cobertura de la Prueba'!$D$2</c:f>
+              <c:strCache>
+                <c:ptCount val="1"/>
+                <c:pt idx="0">
+                  <c:v>Disponibles</c:v>
+                </c:pt>
+              </c:strCache>
+            </c:strRef>
+          </c:tx>
+          <c:cat>
+            <c:numRef>
+              <c:f>'Cobertura de la Prueba'!$B$3:$B$12</c:f>
+              <c:numCache>
+                <c:formatCode>General</c:formatCode>
+                <c:ptCount val="10"/>
+                <c:pt idx="0">
+                  <c:v>1</c:v>
+                </c:pt>
+                <c:pt idx="1">
+                  <c:v>2</c:v>
+                </c:pt>
+                <c:pt idx="2">
+                  <c:v>3</c:v>
+                </c:pt>
+                <c:pt idx="3">
+                  <c:v>4</c:v>
+                </c:pt>
+                <c:pt idx="4">
+                  <c:v>5</c:v>
+                </c:pt>
+                <c:pt idx="5">
+                  <c:v>6</c:v>
+                </c:pt>
+                <c:pt idx="6">
+                  <c:v>7</c:v>
+                </c:pt>
+                <c:pt idx="7">
+                  <c:v>8</c:v>
+                </c:pt>
+                <c:pt idx="8">
+                  <c:v>9</c:v>
+                </c:pt>
+                <c:pt idx="9">
+                  <c:v>10</c:v>
+                </c:pt>
+              </c:numCache>
+            </c:numRef>
+          </c:cat>
+          <c:val>
+            <c:numRef>
+              <c:f>'Cobertura de la Prueba'!$D$3:$D$12</c:f>
+              <c:numCache>
+                <c:formatCode>General</c:formatCode>
+                <c:ptCount val="10"/>
+                <c:pt idx="0">
+                  <c:v>0</c:v>
+                </c:pt>
+                <c:pt idx="1">
+                  <c:v>8</c:v>
+                </c:pt>
+                <c:pt idx="2">
+                  <c:v>10</c:v>
+                </c:pt>
+              </c:numCache>
+            </c:numRef>
+          </c:val>
+        </c:ser>
+        <c:ser>
+          <c:idx val="2"/>
+          <c:order val="2"/>
+          <c:tx>
+            <c:strRef>
+              <c:f>'Cobertura de la Prueba'!$E$2</c:f>
+              <c:strCache>
+                <c:ptCount val="1"/>
+                <c:pt idx="0">
+                  <c:v>Ejecutadas</c:v>
+                </c:pt>
+              </c:strCache>
+            </c:strRef>
+          </c:tx>
+          <c:cat>
+            <c:numRef>
+              <c:f>'Cobertura de la Prueba'!$B$3:$B$12</c:f>
+              <c:numCache>
+                <c:formatCode>General</c:formatCode>
+                <c:ptCount val="10"/>
+                <c:pt idx="0">
+                  <c:v>1</c:v>
+                </c:pt>
+                <c:pt idx="1">
+                  <c:v>2</c:v>
+                </c:pt>
+                <c:pt idx="2">
+                  <c:v>3</c:v>
+                </c:pt>
+                <c:pt idx="3">
+                  <c:v>4</c:v>
+                </c:pt>
+                <c:pt idx="4">
+                  <c:v>5</c:v>
+                </c:pt>
+                <c:pt idx="5">
+                  <c:v>6</c:v>
+                </c:pt>
+                <c:pt idx="6">
+                  <c:v>7</c:v>
+                </c:pt>
+                <c:pt idx="7">
+                  <c:v>8</c:v>
+                </c:pt>
+                <c:pt idx="8">
+                  <c:v>9</c:v>
+                </c:pt>
+                <c:pt idx="9">
+                  <c:v>10</c:v>
+                </c:pt>
+              </c:numCache>
+            </c:numRef>
+          </c:cat>
+          <c:val>
+            <c:numRef>
+              <c:f>'Cobertura de la Prueba'!$E$3:$E$12</c:f>
+              <c:numCache>
+                <c:formatCode>General</c:formatCode>
+                <c:ptCount val="10"/>
+                <c:pt idx="0">
+                  <c:v>0</c:v>
+                </c:pt>
+                <c:pt idx="1">
+                  <c:v>8</c:v>
+                </c:pt>
+                <c:pt idx="2">
+                  <c:v>9</c:v>
+                </c:pt>
+              </c:numCache>
+            </c:numRef>
+          </c:val>
+        </c:ser>
+        <c:ser>
+          <c:idx val="3"/>
+          <c:order val="3"/>
+          <c:tx>
+            <c:strRef>
+              <c:f>'Cobertura de la Prueba'!$F$2</c:f>
+              <c:strCache>
+                <c:ptCount val="1"/>
+                <c:pt idx="0">
+                  <c:v>Ejecutadas OK</c:v>
+                </c:pt>
+              </c:strCache>
+            </c:strRef>
+          </c:tx>
+          <c:cat>
+            <c:numRef>
+              <c:f>'Cobertura de la Prueba'!$B$3:$B$12</c:f>
+              <c:numCache>
+                <c:formatCode>General</c:formatCode>
+                <c:ptCount val="10"/>
+                <c:pt idx="0">
+                  <c:v>1</c:v>
+                </c:pt>
+                <c:pt idx="1">
+                  <c:v>2</c:v>
+                </c:pt>
+                <c:pt idx="2">
+                  <c:v>3</c:v>
+                </c:pt>
+                <c:pt idx="3">
+                  <c:v>4</c:v>
+                </c:pt>
+                <c:pt idx="4">
+                  <c:v>5</c:v>
+                </c:pt>
+                <c:pt idx="5">
+                  <c:v>6</c:v>
+                </c:pt>
+                <c:pt idx="6">
+                  <c:v>7</c:v>
+                </c:pt>
+                <c:pt idx="7">
+                  <c:v>8</c:v>
+                </c:pt>
+                <c:pt idx="8">
+                  <c:v>9</c:v>
+                </c:pt>
+                <c:pt idx="9">
+                  <c:v>10</c:v>
+                </c:pt>
+              </c:numCache>
+            </c:numRef>
+          </c:cat>
+          <c:val>
+            <c:numRef>
+              <c:f>'Cobertura de la Prueba'!$F$3:$F$12</c:f>
+              <c:numCache>
+                <c:formatCode>General</c:formatCode>
+                <c:ptCount val="10"/>
+                <c:pt idx="0">
+                  <c:v>0</c:v>
+                </c:pt>
+                <c:pt idx="1">
+                  <c:v>3</c:v>
+                </c:pt>
+                <c:pt idx="2">
+                  <c:v>8</c:v>
+                </c:pt>
+              </c:numCache>
+            </c:numRef>
+          </c:val>
+        </c:ser>
+        <c:marker val="1"/>
+        <c:axId val="71819648"/>
+        <c:axId val="71821952"/>
+      </c:lineChart>
+      <c:catAx>
+        <c:axId val="71819648"/>
+        <c:scaling>
+          <c:orientation val="minMax"/>
+        </c:scaling>
+        <c:axPos val="b"/>
+        <c:title>
+          <c:tx>
+            <c:rich>
+              <a:bodyPr/>
+              <a:lstStyle/>
+              <a:p>
+                <a:pPr>
+                  <a:defRPr/>
+                </a:pPr>
+                <a:r>
+                  <a:rPr lang="en-US"/>
+                  <a:t>Semana</a:t>
+                </a:r>
+              </a:p>
+            </c:rich>
+          </c:tx>
+        </c:title>
+        <c:numFmt formatCode="General" sourceLinked="1"/>
+        <c:majorTickMark val="none"/>
+        <c:tickLblPos val="nextTo"/>
+        <c:crossAx val="71821952"/>
+        <c:crosses val="autoZero"/>
+        <c:auto val="1"/>
+        <c:lblAlgn val="ctr"/>
+        <c:lblOffset val="100"/>
+      </c:catAx>
+      <c:valAx>
+        <c:axId val="71821952"/>
+        <c:scaling>
+          <c:orientation val="minMax"/>
+        </c:scaling>
+        <c:axPos val="l"/>
+        <c:majorGridlines/>
+        <c:title>
+          <c:tx>
+            <c:rich>
+              <a:bodyPr/>
+              <a:lstStyle/>
+              <a:p>
+                <a:pPr>
+                  <a:defRPr/>
+                </a:pPr>
+                <a:r>
+                  <a:rPr lang="en-US"/>
+                  <a:t>UATs</a:t>
+                </a:r>
+              </a:p>
+            </c:rich>
+          </c:tx>
+        </c:title>
+        <c:numFmt formatCode="General" sourceLinked="1"/>
+        <c:majorTickMark val="none"/>
+        <c:tickLblPos val="nextTo"/>
+        <c:crossAx val="71819648"/>
+        <c:crosses val="autoZero"/>
+        <c:crossBetween val="between"/>
+      </c:valAx>
+      <c:dTable>
+        <c:showHorzBorder val="1"/>
+        <c:showVertBorder val="1"/>
+        <c:showOutline val="1"/>
+      </c:dTable>
+    </c:plotArea>
+    <c:legend>
+      <c:legendPos val="r"/>
+    </c:legend>
+    <c:plotVisOnly val="1"/>
+  </c:chart>
+  <c:externalData r:id="rId1"/>
+</c:chartSpace>
+</file>
+
+<file path=word/charts/chart3.xml><?xml version="1.0" encoding="utf-8"?>
+<c:chartSpace xmlns:c="http://schemas.openxmlformats.org/drawingml/2006/chart" xmlns:a="http://schemas.openxmlformats.org/drawingml/2006/main" xmlns:r="http://schemas.openxmlformats.org/officeDocument/2006/relationships">
+  <c:lang val="en-US"/>
+  <c:chart>
+    <c:autoTitleDeleted val="1"/>
+    <c:plotArea>
+      <c:layout>
+        <c:manualLayout>
+          <c:layoutTarget val="inner"/>
+          <c:xMode val="edge"/>
+          <c:yMode val="edge"/>
+          <c:x val="0.32332736185754574"/>
+          <c:y val="5.2418035712161415E-2"/>
+          <c:w val="0.43823633156966496"/>
+          <c:h val="0.50081971722915508"/>
+        </c:manualLayout>
+      </c:layout>
+      <c:lineChart>
+        <c:grouping val="standard"/>
+        <c:ser>
+          <c:idx val="0"/>
+          <c:order val="0"/>
+          <c:tx>
+            <c:strRef>
+              <c:f>'Cobertura de la Prueba'!$B$2</c:f>
+              <c:strCache>
+                <c:ptCount val="1"/>
+                <c:pt idx="0">
+                  <c:v>Hs Planificadas Totales</c:v>
+                </c:pt>
+              </c:strCache>
+            </c:strRef>
+          </c:tx>
+          <c:cat>
+            <c:numRef>
+              <c:f>'Cobertura de la Prueba'!$A$3:$A$7</c:f>
+              <c:numCache>
+                <c:formatCode>General</c:formatCode>
+                <c:ptCount val="5"/>
+                <c:pt idx="0">
+                  <c:v>1</c:v>
+                </c:pt>
+                <c:pt idx="1">
+                  <c:v>2</c:v>
+                </c:pt>
+                <c:pt idx="2">
+                  <c:v>3</c:v>
+                </c:pt>
+                <c:pt idx="3">
+                  <c:v>4</c:v>
+                </c:pt>
+                <c:pt idx="4">
+                  <c:v>5</c:v>
+                </c:pt>
+              </c:numCache>
+            </c:numRef>
+          </c:cat>
+          <c:val>
+            <c:numRef>
+              <c:f>'Cobertura de la Prueba'!$B$3:$B$7</c:f>
+              <c:numCache>
+                <c:formatCode>General</c:formatCode>
+                <c:ptCount val="5"/>
+                <c:pt idx="0">
+                  <c:v>72</c:v>
+                </c:pt>
+                <c:pt idx="1">
+                  <c:v>146</c:v>
+                </c:pt>
+                <c:pt idx="2">
+                  <c:v>220</c:v>
+                </c:pt>
+                <c:pt idx="3">
+                  <c:v>294</c:v>
+                </c:pt>
+                <c:pt idx="4">
+                  <c:v>368</c:v>
+                </c:pt>
+              </c:numCache>
+            </c:numRef>
+          </c:val>
+        </c:ser>
+        <c:ser>
+          <c:idx val="1"/>
+          <c:order val="1"/>
+          <c:tx>
+            <c:strRef>
+              <c:f>'Cobertura de la Prueba'!$C$2</c:f>
+              <c:strCache>
+                <c:ptCount val="1"/>
+                <c:pt idx="0">
+                  <c:v>Hs Planificadas Completadas</c:v>
+                </c:pt>
+              </c:strCache>
+            </c:strRef>
+          </c:tx>
+          <c:cat>
+            <c:numRef>
+              <c:f>'Cobertura de la Prueba'!$A$3:$A$7</c:f>
+              <c:numCache>
+                <c:formatCode>General</c:formatCode>
+                <c:ptCount val="5"/>
+                <c:pt idx="0">
+                  <c:v>1</c:v>
+                </c:pt>
+                <c:pt idx="1">
+                  <c:v>2</c:v>
+                </c:pt>
+                <c:pt idx="2">
+                  <c:v>3</c:v>
+                </c:pt>
+                <c:pt idx="3">
+                  <c:v>4</c:v>
+                </c:pt>
+                <c:pt idx="4">
+                  <c:v>5</c:v>
+                </c:pt>
+              </c:numCache>
+            </c:numRef>
+          </c:cat>
+          <c:val>
+            <c:numRef>
+              <c:f>'Cobertura de la Prueba'!$C$3:$C$7</c:f>
+              <c:numCache>
+                <c:formatCode>General</c:formatCode>
+                <c:ptCount val="5"/>
+                <c:pt idx="0">
+                  <c:v>72</c:v>
+                </c:pt>
+                <c:pt idx="1">
+                  <c:v>30</c:v>
+                </c:pt>
+              </c:numCache>
+            </c:numRef>
+          </c:val>
+        </c:ser>
+        <c:ser>
+          <c:idx val="2"/>
+          <c:order val="2"/>
+          <c:tx>
+            <c:strRef>
+              <c:f>'Cobertura de la Prueba'!$D$2</c:f>
+              <c:strCache>
+                <c:ptCount val="1"/>
+                <c:pt idx="0">
+                  <c:v>Hs Reales Utilizadas</c:v>
+                </c:pt>
+              </c:strCache>
+            </c:strRef>
+          </c:tx>
+          <c:cat>
+            <c:numRef>
+              <c:f>'Cobertura de la Prueba'!$A$3:$A$7</c:f>
+              <c:numCache>
+                <c:formatCode>General</c:formatCode>
+                <c:ptCount val="5"/>
+                <c:pt idx="0">
+                  <c:v>1</c:v>
+                </c:pt>
+                <c:pt idx="1">
+                  <c:v>2</c:v>
+                </c:pt>
+                <c:pt idx="2">
+                  <c:v>3</c:v>
+                </c:pt>
+                <c:pt idx="3">
+                  <c:v>4</c:v>
+                </c:pt>
+                <c:pt idx="4">
+                  <c:v>5</c:v>
+                </c:pt>
+              </c:numCache>
+            </c:numRef>
+          </c:cat>
+          <c:val>
+            <c:numRef>
+              <c:f>'Cobertura de la Prueba'!$D$3:$D$7</c:f>
+              <c:numCache>
+                <c:formatCode>General</c:formatCode>
+                <c:ptCount val="5"/>
+                <c:pt idx="0">
+                  <c:v>73</c:v>
+                </c:pt>
+                <c:pt idx="1">
+                  <c:v>34.5</c:v>
+                </c:pt>
+              </c:numCache>
+            </c:numRef>
+          </c:val>
+        </c:ser>
+        <c:marker val="1"/>
+        <c:axId val="79737984"/>
+        <c:axId val="79847808"/>
+      </c:lineChart>
+      <c:catAx>
+        <c:axId val="79737984"/>
+        <c:scaling>
+          <c:orientation val="minMax"/>
+        </c:scaling>
+        <c:axPos val="b"/>
+        <c:title>
+          <c:tx>
+            <c:rich>
+              <a:bodyPr/>
+              <a:lstStyle/>
+              <a:p>
+                <a:pPr>
+                  <a:defRPr/>
+                </a:pPr>
+                <a:r>
+                  <a:rPr lang="en-US"/>
+                  <a:t>Sprint</a:t>
+                </a:r>
+              </a:p>
+            </c:rich>
+          </c:tx>
+        </c:title>
+        <c:numFmt formatCode="General" sourceLinked="1"/>
+        <c:majorTickMark val="none"/>
+        <c:tickLblPos val="nextTo"/>
+        <c:crossAx val="79847808"/>
+        <c:crosses val="autoZero"/>
+        <c:auto val="1"/>
+        <c:lblAlgn val="ctr"/>
+        <c:lblOffset val="100"/>
+      </c:catAx>
+      <c:valAx>
+        <c:axId val="79847808"/>
+        <c:scaling>
+          <c:orientation val="minMax"/>
+        </c:scaling>
+        <c:axPos val="l"/>
+        <c:majorGridlines/>
+        <c:title>
+          <c:tx>
+            <c:rich>
+              <a:bodyPr rot="-5400000" vert="horz"/>
+              <a:lstStyle/>
+              <a:p>
+                <a:pPr>
+                  <a:defRPr/>
+                </a:pPr>
+                <a:r>
+                  <a:rPr lang="en-US"/>
+                  <a:t>Horas</a:t>
+                </a:r>
+              </a:p>
+            </c:rich>
+          </c:tx>
+        </c:title>
+        <c:numFmt formatCode="General" sourceLinked="1"/>
+        <c:majorTickMark val="none"/>
+        <c:tickLblPos val="nextTo"/>
+        <c:crossAx val="79737984"/>
+        <c:crosses val="autoZero"/>
+        <c:crossBetween val="between"/>
+      </c:valAx>
+      <c:dTable>
+        <c:showHorzBorder val="1"/>
+        <c:showVertBorder val="1"/>
+        <c:showOutline val="1"/>
+      </c:dTable>
+    </c:plotArea>
+    <c:legend>
+      <c:legendPos val="r"/>
+      <c:layout>
+        <c:manualLayout>
+          <c:xMode val="edge"/>
+          <c:yMode val="edge"/>
+          <c:x val="0.79213394621968558"/>
+          <c:y val="0.38049191955841599"/>
+          <c:w val="0.1937567063376337"/>
+          <c:h val="0.35232673296772588"/>
+        </c:manualLayout>
+      </c:layout>
+      <c:txPr>
+        <a:bodyPr/>
+        <a:lstStyle/>
+        <a:p>
+          <a:pPr>
+            <a:defRPr sz="900"/>
+          </a:pPr>
+          <a:endParaRPr lang="en-US"/>
+        </a:p>
+      </c:txPr>
+    </c:legend>
     <c:plotVisOnly val="1"/>
   </c:chart>
   <c:externalData r:id="rId1"/>
@@ -5236,7 +6243,7 @@
 </file>
 
 <file path=customXml/itemProps1.xml><?xml version="1.0" encoding="utf-8"?>
-<ds:datastoreItem xmlns:ds="http://schemas.openxmlformats.org/officeDocument/2006/customXml" ds:itemID="{0C3152BA-FA64-4394-94D6-2C173736F82E}">
+<ds:datastoreItem xmlns:ds="http://schemas.openxmlformats.org/officeDocument/2006/customXml" ds:itemID="{A098C1AD-8B47-4F3E-BD6F-DFB6AAD6A716}">
   <ds:schemaRefs>
     <ds:schemaRef ds:uri="http://schemas.openxmlformats.org/officeDocument/2006/bibliography"/>
   </ds:schemaRefs>

</xml_diff>

<commit_message>
# Le agregue las imagenes del product backlog, de las storys del sprint actual, de las tareas, de las uats y de los bugs. Tambien le agregue el burndown chart correspondiente.
</commit_message>
<xml_diff>
--- a/meetings/reporteAvance.20101004.docx
+++ b/meetings/reporteAvance.20101004.docx
@@ -403,13 +403,13 @@
       <w:r>
         <w:rPr>
           <w:noProof/>
-          <w:lang w:bidi="ar-SA"/>
+          <w:lang w:val="es-ES_tradnl" w:eastAsia="es-ES_tradnl" w:bidi="ar-SA"/>
         </w:rPr>
         <w:drawing>
           <wp:inline distT="0" distB="0" distL="0" distR="0">
-            <wp:extent cx="5400040" cy="4028440"/>
-            <wp:effectExtent l="19050" t="0" r="0" b="0"/>
-            <wp:docPr id="5" name="Imagen 5"/>
+            <wp:extent cx="5400675" cy="3718362"/>
+            <wp:effectExtent l="19050" t="0" r="9525" b="0"/>
+            <wp:docPr id="3" name="Imagen 4"/>
             <wp:cNvGraphicFramePr>
               <a:graphicFrameLocks xmlns:a="http://schemas.openxmlformats.org/drawingml/2006/main" noChangeAspect="1"/>
             </wp:cNvGraphicFramePr>
@@ -417,13 +417,13 @@
               <a:graphicData uri="http://schemas.openxmlformats.org/drawingml/2006/picture">
                 <pic:pic xmlns:pic="http://schemas.openxmlformats.org/drawingml/2006/picture">
                   <pic:nvPicPr>
-                    <pic:cNvPr id="0" name="Picture 5"/>
+                    <pic:cNvPr id="0" name="Picture 4"/>
                     <pic:cNvPicPr>
                       <a:picLocks noChangeAspect="1" noChangeArrowheads="1"/>
                     </pic:cNvPicPr>
                   </pic:nvPicPr>
                   <pic:blipFill>
-                    <a:blip r:embed="rId8" cstate="print"/>
+                    <a:blip r:embed="rId8"/>
                     <a:srcRect/>
                     <a:stretch>
                       <a:fillRect/>
@@ -432,7 +432,7 @@
                   <pic:spPr bwMode="auto">
                     <a:xfrm>
                       <a:off x="0" y="0"/>
-                      <a:ext cx="5400040" cy="4028440"/>
+                      <a:ext cx="5400675" cy="3718362"/>
                     </a:xfrm>
                     <a:prstGeom prst="rect">
                       <a:avLst/>
@@ -540,6 +540,7 @@
         <w:rPr>
           <w:lang w:val="es-AR"/>
         </w:rPr>
+        <w:lastRenderedPageBreak/>
         <w:t>Sprint Backlog</w:t>
       </w:r>
     </w:p>
@@ -556,13 +557,13 @@
       <w:r>
         <w:rPr>
           <w:noProof/>
-          <w:lang w:bidi="ar-SA"/>
+          <w:lang w:val="es-ES_tradnl" w:eastAsia="es-ES_tradnl" w:bidi="ar-SA"/>
         </w:rPr>
         <w:drawing>
           <wp:inline distT="0" distB="0" distL="0" distR="0">
-            <wp:extent cx="5391785" cy="802005"/>
-            <wp:effectExtent l="19050" t="0" r="0" b="0"/>
-            <wp:docPr id="7" name="Imagen 6"/>
+            <wp:extent cx="5400675" cy="689191"/>
+            <wp:effectExtent l="19050" t="0" r="9525" b="0"/>
+            <wp:docPr id="10" name="Imagen 5"/>
             <wp:cNvGraphicFramePr>
               <a:graphicFrameLocks xmlns:a="http://schemas.openxmlformats.org/drawingml/2006/main" noChangeAspect="1"/>
             </wp:cNvGraphicFramePr>
@@ -570,13 +571,13 @@
               <a:graphicData uri="http://schemas.openxmlformats.org/drawingml/2006/picture">
                 <pic:pic xmlns:pic="http://schemas.openxmlformats.org/drawingml/2006/picture">
                   <pic:nvPicPr>
-                    <pic:cNvPr id="0" name="Picture 6"/>
+                    <pic:cNvPr id="0" name="Picture 5"/>
                     <pic:cNvPicPr>
                       <a:picLocks noChangeAspect="1" noChangeArrowheads="1"/>
                     </pic:cNvPicPr>
                   </pic:nvPicPr>
                   <pic:blipFill>
-                    <a:blip r:embed="rId10" cstate="print"/>
+                    <a:blip r:embed="rId10"/>
                     <a:srcRect/>
                     <a:stretch>
                       <a:fillRect/>
@@ -585,7 +586,7 @@
                   <pic:spPr bwMode="auto">
                     <a:xfrm>
                       <a:off x="0" y="0"/>
-                      <a:ext cx="5391785" cy="802005"/>
+                      <a:ext cx="5400675" cy="689191"/>
                     </a:xfrm>
                     <a:prstGeom prst="rect">
                       <a:avLst/>
@@ -655,7 +656,7 @@
             <w:sz w:val="18"/>
             <w:lang w:val="es-AR"/>
           </w:rPr>
-          <w:t>https://wolof.southworksinc.com/selfmanagement/stories?search=is%3Avisible+and+label%3Aiteracion_1+and+label%3Auser_story</w:t>
+          <w:t>https://wolof.southworksinc.com/selfmanagement/stories?search=is%3Avisible+and+label%3Aiteracion_2+and+label%3Auser_story</w:t>
         </w:r>
       </w:hyperlink>
     </w:p>
@@ -670,15 +671,11 @@
     </w:p>
     <w:p>
       <w:r>
-        <w:rPr>
-          <w:noProof/>
-          <w:lang w:bidi="ar-SA"/>
-        </w:rPr>
         <w:drawing>
           <wp:inline distT="0" distB="0" distL="0" distR="0">
-            <wp:extent cx="5400040" cy="1915160"/>
-            <wp:effectExtent l="19050" t="0" r="0" b="0"/>
-            <wp:docPr id="8" name="Imagen 7"/>
+            <wp:extent cx="5400675" cy="2303417"/>
+            <wp:effectExtent l="19050" t="0" r="9525" b="0"/>
+            <wp:docPr id="13" name="Imagen 6"/>
             <wp:cNvGraphicFramePr>
               <a:graphicFrameLocks xmlns:a="http://schemas.openxmlformats.org/drawingml/2006/main" noChangeAspect="1"/>
             </wp:cNvGraphicFramePr>
@@ -686,13 +683,13 @@
               <a:graphicData uri="http://schemas.openxmlformats.org/drawingml/2006/picture">
                 <pic:pic xmlns:pic="http://schemas.openxmlformats.org/drawingml/2006/picture">
                   <pic:nvPicPr>
-                    <pic:cNvPr id="0" name="Picture 7"/>
+                    <pic:cNvPr id="0" name="Picture 6"/>
                     <pic:cNvPicPr>
                       <a:picLocks noChangeAspect="1" noChangeArrowheads="1"/>
                     </pic:cNvPicPr>
                   </pic:nvPicPr>
                   <pic:blipFill>
-                    <a:blip r:embed="rId12" cstate="print"/>
+                    <a:blip r:embed="rId12"/>
                     <a:srcRect/>
                     <a:stretch>
                       <a:fillRect/>
@@ -701,7 +698,7 @@
                   <pic:spPr bwMode="auto">
                     <a:xfrm>
                       <a:off x="0" y="0"/>
-                      <a:ext cx="5400040" cy="1915160"/>
+                      <a:ext cx="5400675" cy="2303417"/>
                     </a:xfrm>
                     <a:prstGeom prst="rect">
                       <a:avLst/>
@@ -785,7 +782,7 @@
             <w:sz w:val="18"/>
             <w:lang w:val="es-AR"/>
           </w:rPr>
-          <w:t>https://wolof.southworksinc.com/selfmanagement/stories?search=is%3Avisible+and+label%3Aiteracion_1+and+label%3Atarea</w:t>
+          <w:t>https://wolof.southworksinc.com/selfmanagement/stories?search=is%3Avisible+and+label%3Aiteracion_2+and+label%3Atarea</w:t>
         </w:r>
       </w:hyperlink>
     </w:p>
@@ -817,10 +814,245 @@
     </w:p>
     <w:p>
       <w:pPr>
+        <w:tabs>
+          <w:tab w:val="left" w:pos="5316"/>
+        </w:tabs>
+        <w:spacing w:after="0" w:line="240" w:lineRule="auto"/>
+        <w:ind w:left="-71"/>
+        <w:rPr>
+          <w:sz w:val="20"/>
+          <w:lang w:val="es-AR"/>
+        </w:rPr>
+      </w:pPr>
+    </w:p>
+    <w:p>
+      <w:pPr>
+        <w:tabs>
+          <w:tab w:val="left" w:pos="5316"/>
+        </w:tabs>
+        <w:spacing w:after="0" w:line="240" w:lineRule="auto"/>
+        <w:ind w:left="-71"/>
+        <w:rPr>
+          <w:sz w:val="20"/>
+          <w:lang w:val="es-AR"/>
+        </w:rPr>
+      </w:pPr>
+    </w:p>
+    <w:p>
+      <w:pPr>
+        <w:tabs>
+          <w:tab w:val="left" w:pos="5316"/>
+        </w:tabs>
+        <w:spacing w:after="0" w:line="240" w:lineRule="auto"/>
+        <w:ind w:left="-71"/>
+        <w:rPr>
+          <w:sz w:val="20"/>
+          <w:lang w:val="es-AR"/>
+        </w:rPr>
+      </w:pPr>
+    </w:p>
+    <w:p>
+      <w:pPr>
+        <w:tabs>
+          <w:tab w:val="left" w:pos="5316"/>
+        </w:tabs>
+        <w:spacing w:after="0" w:line="240" w:lineRule="auto"/>
+        <w:ind w:left="-71"/>
+        <w:rPr>
+          <w:sz w:val="20"/>
+          <w:lang w:val="es-AR"/>
+        </w:rPr>
+      </w:pPr>
+    </w:p>
+    <w:p>
+      <w:pPr>
+        <w:tabs>
+          <w:tab w:val="left" w:pos="5316"/>
+        </w:tabs>
+        <w:spacing w:after="0" w:line="240" w:lineRule="auto"/>
+        <w:ind w:left="-71"/>
+        <w:rPr>
+          <w:sz w:val="20"/>
+          <w:lang w:val="es-AR"/>
+        </w:rPr>
+      </w:pPr>
+    </w:p>
+    <w:p>
+      <w:pPr>
+        <w:tabs>
+          <w:tab w:val="left" w:pos="5316"/>
+        </w:tabs>
+        <w:spacing w:after="0" w:line="240" w:lineRule="auto"/>
+        <w:ind w:left="-71"/>
+        <w:rPr>
+          <w:sz w:val="20"/>
+          <w:lang w:val="es-AR"/>
+        </w:rPr>
+      </w:pPr>
+    </w:p>
+    <w:p>
+      <w:pPr>
+        <w:tabs>
+          <w:tab w:val="left" w:pos="5316"/>
+        </w:tabs>
+        <w:spacing w:after="0" w:line="240" w:lineRule="auto"/>
+        <w:ind w:left="-71"/>
+        <w:rPr>
+          <w:sz w:val="20"/>
+          <w:lang w:val="es-AR"/>
+        </w:rPr>
+      </w:pPr>
+    </w:p>
+    <w:p>
+      <w:pPr>
+        <w:tabs>
+          <w:tab w:val="left" w:pos="5316"/>
+        </w:tabs>
+        <w:spacing w:after="0" w:line="240" w:lineRule="auto"/>
+        <w:ind w:left="-71"/>
+        <w:rPr>
+          <w:sz w:val="20"/>
+          <w:lang w:val="es-AR"/>
+        </w:rPr>
+      </w:pPr>
+    </w:p>
+    <w:p>
+      <w:pPr>
+        <w:tabs>
+          <w:tab w:val="left" w:pos="5316"/>
+        </w:tabs>
+        <w:spacing w:after="0" w:line="240" w:lineRule="auto"/>
+        <w:ind w:left="-71"/>
+        <w:rPr>
+          <w:sz w:val="20"/>
+          <w:lang w:val="es-AR"/>
+        </w:rPr>
+      </w:pPr>
+    </w:p>
+    <w:p>
+      <w:pPr>
+        <w:tabs>
+          <w:tab w:val="left" w:pos="5316"/>
+        </w:tabs>
+        <w:spacing w:after="0" w:line="240" w:lineRule="auto"/>
+        <w:ind w:left="-71"/>
+        <w:rPr>
+          <w:sz w:val="20"/>
+          <w:lang w:val="es-AR"/>
+        </w:rPr>
+      </w:pPr>
+    </w:p>
+    <w:p>
+      <w:pPr>
+        <w:tabs>
+          <w:tab w:val="left" w:pos="5316"/>
+        </w:tabs>
+        <w:spacing w:after="0" w:line="240" w:lineRule="auto"/>
+        <w:ind w:left="-71"/>
+        <w:rPr>
+          <w:sz w:val="20"/>
+          <w:lang w:val="es-AR"/>
+        </w:rPr>
+      </w:pPr>
+    </w:p>
+    <w:p>
+      <w:pPr>
+        <w:tabs>
+          <w:tab w:val="left" w:pos="5316"/>
+        </w:tabs>
+        <w:spacing w:after="0" w:line="240" w:lineRule="auto"/>
+        <w:ind w:left="-71"/>
+        <w:rPr>
+          <w:sz w:val="20"/>
+          <w:lang w:val="es-AR"/>
+        </w:rPr>
+      </w:pPr>
+    </w:p>
+    <w:p>
+      <w:pPr>
+        <w:tabs>
+          <w:tab w:val="left" w:pos="5316"/>
+        </w:tabs>
+        <w:spacing w:after="0" w:line="240" w:lineRule="auto"/>
+        <w:ind w:left="-71"/>
+        <w:rPr>
+          <w:sz w:val="20"/>
+          <w:lang w:val="es-AR"/>
+        </w:rPr>
+      </w:pPr>
+    </w:p>
+    <w:p>
+      <w:pPr>
+        <w:tabs>
+          <w:tab w:val="left" w:pos="5316"/>
+        </w:tabs>
+        <w:spacing w:after="0" w:line="240" w:lineRule="auto"/>
+        <w:ind w:left="-71"/>
+        <w:rPr>
+          <w:sz w:val="20"/>
+          <w:lang w:val="es-AR"/>
+        </w:rPr>
+      </w:pPr>
+    </w:p>
+    <w:p>
+      <w:pPr>
+        <w:tabs>
+          <w:tab w:val="left" w:pos="5316"/>
+        </w:tabs>
+        <w:spacing w:after="0" w:line="240" w:lineRule="auto"/>
+        <w:ind w:left="-71"/>
+        <w:rPr>
+          <w:sz w:val="20"/>
+          <w:lang w:val="es-AR"/>
+        </w:rPr>
+      </w:pPr>
+    </w:p>
+    <w:p>
+      <w:pPr>
+        <w:tabs>
+          <w:tab w:val="left" w:pos="5316"/>
+        </w:tabs>
+        <w:spacing w:after="0" w:line="240" w:lineRule="auto"/>
+        <w:ind w:left="-71"/>
+        <w:rPr>
+          <w:sz w:val="20"/>
+          <w:lang w:val="es-AR"/>
+        </w:rPr>
+      </w:pPr>
+    </w:p>
+    <w:p>
+      <w:pPr>
+        <w:tabs>
+          <w:tab w:val="left" w:pos="5316"/>
+        </w:tabs>
+        <w:spacing w:after="0" w:line="240" w:lineRule="auto"/>
+        <w:ind w:left="-71"/>
+        <w:rPr>
+          <w:sz w:val="20"/>
+          <w:lang w:val="es-AR"/>
+        </w:rPr>
+      </w:pPr>
+    </w:p>
+    <w:p>
+      <w:pPr>
+        <w:tabs>
+          <w:tab w:val="left" w:pos="5316"/>
+        </w:tabs>
+        <w:spacing w:after="0" w:line="240" w:lineRule="auto"/>
+        <w:ind w:left="-71"/>
+        <w:rPr>
+          <w:sz w:val="20"/>
+          <w:lang w:val="es-AR"/>
+        </w:rPr>
+      </w:pPr>
+    </w:p>
+    <w:p>
+      <w:pPr>
         <w:pStyle w:val="Ttulo2"/>
         <w:spacing w:before="100" w:after="40" w:line="240" w:lineRule="auto"/>
       </w:pPr>
       <w:r>
+        <w:lastRenderedPageBreak/>
         <w:t>Métricas</w:t>
       </w:r>
     </w:p>
@@ -843,16 +1075,11 @@
     <w:p/>
     <w:p>
       <w:r>
-        <w:rPr>
-          <w:noProof/>
-          <w:lang w:bidi="ar-SA"/>
-        </w:rPr>
-        <w:lastRenderedPageBreak/>
         <w:drawing>
           <wp:inline distT="0" distB="0" distL="0" distR="0">
-            <wp:extent cx="5286195" cy="3096883"/>
-            <wp:effectExtent l="19050" t="0" r="9705" b="8267"/>
-            <wp:docPr id="11" name="Gráfico 1"/>
+            <wp:extent cx="5400675" cy="3240405"/>
+            <wp:effectExtent l="19050" t="0" r="9525" b="0"/>
+            <wp:docPr id="14" name="Gráfico 1"/>
             <wp:cNvGraphicFramePr/>
             <a:graphic xmlns:a="http://schemas.openxmlformats.org/drawingml/2006/main">
               <a:graphicData uri="http://schemas.openxmlformats.org/drawingml/2006/chart">
@@ -905,7 +1132,7 @@
         <w:rPr>
           <w:noProof/>
           <w:sz w:val="20"/>
-          <w:lang w:bidi="ar-SA"/>
+          <w:lang w:val="es-ES_tradnl" w:eastAsia="es-ES_tradnl" w:bidi="ar-SA"/>
         </w:rPr>
         <w:drawing>
           <wp:inline distT="0" distB="0" distL="0" distR="0">
@@ -1047,7 +1274,8 @@
       </w:pPr>
       <w:r>
         <w:rPr>
-          <w:lang w:val="es-AR"/>
+          <w:noProof/>
+          <w:lang w:val="es-ES_tradnl" w:eastAsia="es-ES_tradnl" w:bidi="ar-SA"/>
         </w:rPr>
         <w:drawing>
           <wp:inline distT="0" distB="0" distL="0" distR="0">
@@ -1089,7 +1317,8 @@
       </w:pPr>
       <w:r>
         <w:rPr>
-          <w:lang w:val="es-AR"/>
+          <w:noProof/>
+          <w:lang w:val="es-ES_tradnl" w:eastAsia="es-ES_tradnl" w:bidi="ar-SA"/>
         </w:rPr>
         <w:drawing>
           <wp:inline distT="0" distB="0" distL="0" distR="0">
@@ -1124,75 +1353,6 @@
     </w:p>
     <w:p>
       <w:pPr>
-        <w:spacing w:after="0" w:line="240" w:lineRule="auto"/>
-        <w:ind w:firstLine="708"/>
-        <w:rPr>
-          <w:sz w:val="20"/>
-          <w:lang w:val="es-AR"/>
-        </w:rPr>
-      </w:pPr>
-      <w:r>
-        <w:rPr>
-          <w:sz w:val="20"/>
-          <w:lang w:val="es-AR"/>
-        </w:rPr>
-        <w:t>[</w:t>
-      </w:r>
-      <w:r>
-        <w:rPr>
-          <w:sz w:val="20"/>
-          <w:lang w:val="es-AR"/>
-        </w:rPr>
-        <w:t>Agregar captura de la sección bugs del wolof</w:t>
-      </w:r>
-      <w:r>
-        <w:rPr>
-          <w:sz w:val="20"/>
-          <w:lang w:val="es-AR"/>
-        </w:rPr>
-        <w:t>]</w:t>
-      </w:r>
-    </w:p>
-    <w:p>
-      <w:pPr>
-        <w:rPr>
-          <w:lang w:val="es-AR"/>
-        </w:rPr>
-      </w:pPr>
-    </w:p>
-    <w:p>
-      <w:pPr>
-        <w:spacing w:after="0" w:line="240" w:lineRule="auto"/>
-        <w:rPr>
-          <w:sz w:val="20"/>
-          <w:lang w:val="es-AR"/>
-        </w:rPr>
-      </w:pPr>
-    </w:p>
-    <w:p>
-      <w:pPr>
-        <w:pStyle w:val="Ttulo2"/>
-        <w:spacing w:before="100" w:after="120" w:line="240" w:lineRule="auto"/>
-        <w:rPr>
-          <w:lang w:val="es-AR"/>
-        </w:rPr>
-      </w:pPr>
-      <w:r>
-        <w:rPr>
-          <w:lang w:val="es-AR"/>
-        </w:rPr>
-        <w:lastRenderedPageBreak/>
-        <w:t>UAT</w:t>
-      </w:r>
-      <w:r>
-        <w:rPr>
-          <w:lang w:val="es-AR"/>
-        </w:rPr>
-        <w:t>s</w:t>
-      </w:r>
-    </w:p>
-    <w:p>
-      <w:pPr>
         <w:rPr>
           <w:lang w:val="es-AR"/>
         </w:rPr>
@@ -1200,13 +1360,13 @@
       <w:r>
         <w:rPr>
           <w:noProof/>
-          <w:lang w:bidi="ar-SA"/>
+          <w:lang w:val="es-ES_tradnl" w:eastAsia="es-ES_tradnl" w:bidi="ar-SA"/>
         </w:rPr>
         <w:drawing>
           <wp:inline distT="0" distB="0" distL="0" distR="0">
-            <wp:extent cx="5400040" cy="1759585"/>
+            <wp:extent cx="5400040" cy="905510"/>
             <wp:effectExtent l="19050" t="0" r="0" b="0"/>
-            <wp:docPr id="9" name="Imagen 8"/>
+            <wp:docPr id="15" name="Imagen 3"/>
             <wp:cNvGraphicFramePr>
               <a:graphicFrameLocks xmlns:a="http://schemas.openxmlformats.org/drawingml/2006/main" noChangeAspect="1"/>
             </wp:cNvGraphicFramePr>
@@ -1214,13 +1374,13 @@
               <a:graphicData uri="http://schemas.openxmlformats.org/drawingml/2006/picture">
                 <pic:pic xmlns:pic="http://schemas.openxmlformats.org/drawingml/2006/picture">
                   <pic:nvPicPr>
-                    <pic:cNvPr id="0" name="Picture 8"/>
+                    <pic:cNvPr id="0" name="Picture 3"/>
                     <pic:cNvPicPr>
                       <a:picLocks noChangeAspect="1" noChangeArrowheads="1"/>
                     </pic:cNvPicPr>
                   </pic:nvPicPr>
                   <pic:blipFill>
-                    <a:blip r:embed="rId18" cstate="print"/>
+                    <a:blip r:embed="rId18"/>
                     <a:srcRect/>
                     <a:stretch>
                       <a:fillRect/>
@@ -1229,7 +1389,7 @@
                   <pic:spPr bwMode="auto">
                     <a:xfrm>
                       <a:off x="0" y="0"/>
-                      <a:ext cx="5400040" cy="1759585"/>
+                      <a:ext cx="5400040" cy="905510"/>
                     </a:xfrm>
                     <a:prstGeom prst="rect">
                       <a:avLst/>
@@ -1262,7 +1422,183 @@
           <w:sz w:val="18"/>
           <w:lang w:val="es-AR"/>
         </w:rPr>
-        <w:t>Las UATs de esta iteración se encuentran en Wolof:</w:t>
+        <w:t>El listado de bugs de esta iteración se encuentran en Wolof:</w:t>
+      </w:r>
+    </w:p>
+    <w:p>
+      <w:pPr>
+        <w:pStyle w:val="Prrafodelista"/>
+        <w:numPr>
+          <w:ilvl w:val="0"/>
+          <w:numId w:val="9"/>
+        </w:numPr>
+        <w:spacing w:after="0" w:line="240" w:lineRule="auto"/>
+        <w:rPr>
+          <w:sz w:val="18"/>
+          <w:szCs w:val="18"/>
+          <w:lang w:val="es-AR"/>
+        </w:rPr>
+      </w:pPr>
+      <w:hyperlink r:id="rId19" w:history="1">
+        <w:r>
+          <w:rPr>
+            <w:rStyle w:val="Hipervnculo"/>
+            <w:sz w:val="18"/>
+            <w:szCs w:val="18"/>
+            <w:lang w:val="es-AR"/>
+          </w:rPr>
+          <w:t>https://wolof.southworksinc.com/selfmanagement/stories?search=is%3Avisible+and+label%3Abug</w:t>
+        </w:r>
+      </w:hyperlink>
+    </w:p>
+    <w:p>
+      <w:pPr>
+        <w:tabs>
+          <w:tab w:val="left" w:pos="5316"/>
+        </w:tabs>
+        <w:spacing w:after="0" w:line="240" w:lineRule="auto"/>
+        <w:ind w:left="-71"/>
+        <w:rPr>
+          <w:sz w:val="20"/>
+          <w:lang w:val="es-AR"/>
+        </w:rPr>
+      </w:pPr>
+    </w:p>
+    <w:p>
+      <w:pPr>
+        <w:pStyle w:val="Ttulo2"/>
+        <w:spacing w:before="100" w:after="120" w:line="240" w:lineRule="auto"/>
+        <w:rPr>
+          <w:lang w:val="es-AR"/>
+        </w:rPr>
+      </w:pPr>
+      <w:r>
+        <w:rPr>
+          <w:lang w:val="es-AR"/>
+        </w:rPr>
+        <w:lastRenderedPageBreak/>
+        <w:t>UAT</w:t>
+      </w:r>
+      <w:r>
+        <w:rPr>
+          <w:lang w:val="es-AR"/>
+        </w:rPr>
+        <w:t>s</w:t>
+      </w:r>
+    </w:p>
+    <w:p>
+      <w:pPr>
+        <w:rPr>
+          <w:lang w:val="es-AR"/>
+        </w:rPr>
+      </w:pPr>
+      <w:r>
+        <w:rPr>
+          <w:lang w:val="es-AR"/>
+        </w:rPr>
+        <w:t>Iteración 1:</w:t>
+      </w:r>
+    </w:p>
+    <w:p>
+      <w:pPr>
+        <w:rPr>
+          <w:lang w:val="es-AR"/>
+        </w:rPr>
+      </w:pPr>
+      <w:r>
+        <w:rPr>
+          <w:noProof/>
+          <w:lang w:val="es-ES_tradnl" w:eastAsia="es-ES_tradnl" w:bidi="ar-SA"/>
+        </w:rPr>
+        <w:drawing>
+          <wp:inline distT="0" distB="0" distL="0" distR="0">
+            <wp:extent cx="5408930" cy="1612900"/>
+            <wp:effectExtent l="19050" t="0" r="1270" b="0"/>
+            <wp:docPr id="17" name="Imagen 5"/>
+            <wp:cNvGraphicFramePr>
+              <a:graphicFrameLocks xmlns:a="http://schemas.openxmlformats.org/drawingml/2006/main" noChangeAspect="1"/>
+            </wp:cNvGraphicFramePr>
+            <a:graphic xmlns:a="http://schemas.openxmlformats.org/drawingml/2006/main">
+              <a:graphicData uri="http://schemas.openxmlformats.org/drawingml/2006/picture">
+                <pic:pic xmlns:pic="http://schemas.openxmlformats.org/drawingml/2006/picture">
+                  <pic:nvPicPr>
+                    <pic:cNvPr id="0" name="Picture 5"/>
+                    <pic:cNvPicPr>
+                      <a:picLocks noChangeAspect="1" noChangeArrowheads="1"/>
+                    </pic:cNvPicPr>
+                  </pic:nvPicPr>
+                  <pic:blipFill>
+                    <a:blip r:embed="rId20"/>
+                    <a:srcRect/>
+                    <a:stretch>
+                      <a:fillRect/>
+                    </a:stretch>
+                  </pic:blipFill>
+                  <pic:spPr bwMode="auto">
+                    <a:xfrm>
+                      <a:off x="0" y="0"/>
+                      <a:ext cx="5408930" cy="1612900"/>
+                    </a:xfrm>
+                    <a:prstGeom prst="rect">
+                      <a:avLst/>
+                    </a:prstGeom>
+                    <a:noFill/>
+                    <a:ln w="9525">
+                      <a:noFill/>
+                      <a:miter lim="800000"/>
+                      <a:headEnd/>
+                      <a:tailEnd/>
+                    </a:ln>
+                  </pic:spPr>
+                </pic:pic>
+              </a:graphicData>
+            </a:graphic>
+          </wp:inline>
+        </w:drawing>
+      </w:r>
+    </w:p>
+    <w:p>
+      <w:pPr>
+        <w:spacing w:before="80" w:after="0" w:line="240" w:lineRule="auto"/>
+        <w:rPr>
+          <w:sz w:val="18"/>
+          <w:lang w:val="es-AR"/>
+        </w:rPr>
+      </w:pPr>
+      <w:r>
+        <w:rPr>
+          <w:sz w:val="18"/>
+          <w:lang w:val="es-AR"/>
+        </w:rPr>
+        <w:t xml:space="preserve">Las UATs de </w:t>
+      </w:r>
+      <w:r>
+        <w:rPr>
+          <w:sz w:val="18"/>
+          <w:lang w:val="es-AR"/>
+        </w:rPr>
+        <w:t xml:space="preserve">la </w:t>
+      </w:r>
+      <w:r>
+        <w:rPr>
+          <w:sz w:val="18"/>
+          <w:lang w:val="es-AR"/>
+        </w:rPr>
+        <w:t xml:space="preserve">iteración </w:t>
+      </w:r>
+      <w:r>
+        <w:rPr>
+          <w:sz w:val="18"/>
+          <w:lang w:val="es-AR"/>
+        </w:rPr>
+        <w:t xml:space="preserve">anterior </w:t>
+      </w:r>
+      <w:r>
+        <w:rPr>
+          <w:sz w:val="18"/>
+          <w:lang w:val="es-AR"/>
+        </w:rPr>
+        <w:t>se encuentran en Wolof:</w:t>
       </w:r>
     </w:p>
     <w:p>
@@ -1278,14 +1614,14 @@
           <w:lang w:val="es-AR"/>
         </w:rPr>
       </w:pPr>
-      <w:hyperlink r:id="rId19" w:history="1">
+      <w:hyperlink r:id="rId21" w:history="1">
         <w:r>
           <w:rPr>
             <w:rStyle w:val="Hipervnculo"/>
             <w:sz w:val="18"/>
             <w:lang w:val="es-AR"/>
           </w:rPr>
-          <w:t>https://wolof.southworksinc.com/selfmanagement/stories?search=is%3Avisible+and+label%3Auat</w:t>
+          <w:t>https://wolof.southworksinc.com/selfmanagement/stories?search=is%3Avisible+and+label%3Auat+and+label%3Aiteracion_1</w:t>
         </w:r>
       </w:hyperlink>
     </w:p>
@@ -1296,6 +1632,135 @@
           <w:lang w:val="es-AR"/>
         </w:rPr>
       </w:pPr>
+    </w:p>
+    <w:p>
+      <w:pPr>
+        <w:spacing w:after="0" w:line="240" w:lineRule="auto"/>
+        <w:rPr>
+          <w:lang w:val="es-AR"/>
+        </w:rPr>
+      </w:pPr>
+      <w:r>
+        <w:rPr>
+          <w:lang w:val="es-AR"/>
+        </w:rPr>
+        <w:t>Iteración 2:</w:t>
+      </w:r>
+    </w:p>
+    <w:p>
+      <w:pPr>
+        <w:spacing w:after="0" w:line="240" w:lineRule="auto"/>
+        <w:rPr>
+          <w:lang w:val="es-AR"/>
+        </w:rPr>
+      </w:pPr>
+    </w:p>
+    <w:p>
+      <w:pPr>
+        <w:spacing w:after="0" w:line="240" w:lineRule="auto"/>
+        <w:rPr>
+          <w:lang w:val="es-AR"/>
+        </w:rPr>
+      </w:pPr>
+      <w:r>
+        <w:rPr>
+          <w:noProof/>
+          <w:lang w:val="es-ES_tradnl" w:eastAsia="es-ES_tradnl" w:bidi="ar-SA"/>
+        </w:rPr>
+        <w:drawing>
+          <wp:inline distT="0" distB="0" distL="0" distR="0">
+            <wp:extent cx="5391785" cy="2061845"/>
+            <wp:effectExtent l="19050" t="0" r="0" b="0"/>
+            <wp:docPr id="16" name="Imagen 4"/>
+            <wp:cNvGraphicFramePr>
+              <a:graphicFrameLocks xmlns:a="http://schemas.openxmlformats.org/drawingml/2006/main" noChangeAspect="1"/>
+            </wp:cNvGraphicFramePr>
+            <a:graphic xmlns:a="http://schemas.openxmlformats.org/drawingml/2006/main">
+              <a:graphicData uri="http://schemas.openxmlformats.org/drawingml/2006/picture">
+                <pic:pic xmlns:pic="http://schemas.openxmlformats.org/drawingml/2006/picture">
+                  <pic:nvPicPr>
+                    <pic:cNvPr id="0" name="Picture 4"/>
+                    <pic:cNvPicPr>
+                      <a:picLocks noChangeAspect="1" noChangeArrowheads="1"/>
+                    </pic:cNvPicPr>
+                  </pic:nvPicPr>
+                  <pic:blipFill>
+                    <a:blip r:embed="rId22"/>
+                    <a:srcRect/>
+                    <a:stretch>
+                      <a:fillRect/>
+                    </a:stretch>
+                  </pic:blipFill>
+                  <pic:spPr bwMode="auto">
+                    <a:xfrm>
+                      <a:off x="0" y="0"/>
+                      <a:ext cx="5391785" cy="2061845"/>
+                    </a:xfrm>
+                    <a:prstGeom prst="rect">
+                      <a:avLst/>
+                    </a:prstGeom>
+                    <a:noFill/>
+                    <a:ln w="9525">
+                      <a:noFill/>
+                      <a:miter lim="800000"/>
+                      <a:headEnd/>
+                      <a:tailEnd/>
+                    </a:ln>
+                  </pic:spPr>
+                </pic:pic>
+              </a:graphicData>
+            </a:graphic>
+          </wp:inline>
+        </w:drawing>
+      </w:r>
+    </w:p>
+    <w:p>
+      <w:pPr>
+        <w:spacing w:after="0" w:line="240" w:lineRule="auto"/>
+        <w:rPr>
+          <w:lang w:val="es-AR"/>
+        </w:rPr>
+      </w:pPr>
+    </w:p>
+    <w:p>
+      <w:pPr>
+        <w:spacing w:before="80" w:after="0" w:line="240" w:lineRule="auto"/>
+        <w:rPr>
+          <w:sz w:val="18"/>
+          <w:lang w:val="es-AR"/>
+        </w:rPr>
+      </w:pPr>
+      <w:r>
+        <w:rPr>
+          <w:sz w:val="18"/>
+          <w:lang w:val="es-AR"/>
+        </w:rPr>
+        <w:t>Las UATs de esta iteración se encuentran en Wolof:</w:t>
+      </w:r>
+    </w:p>
+    <w:p>
+      <w:pPr>
+        <w:pStyle w:val="Prrafodelista"/>
+        <w:numPr>
+          <w:ilvl w:val="0"/>
+          <w:numId w:val="11"/>
+        </w:numPr>
+        <w:spacing w:after="0" w:line="240" w:lineRule="auto"/>
+        <w:rPr>
+          <w:sz w:val="18"/>
+          <w:lang w:val="es-AR"/>
+        </w:rPr>
+      </w:pPr>
+      <w:hyperlink r:id="rId23" w:history="1">
+        <w:r>
+          <w:rPr>
+            <w:rStyle w:val="Hipervnculo"/>
+            <w:sz w:val="18"/>
+            <w:lang w:val="es-AR"/>
+          </w:rPr>
+          <w:t>https://wolof.southworksinc.com/selfmanagement/stories?search=is%3Avisible+and+label%3Auat+and+label%3Aiteracion_2</w:t>
+        </w:r>
+      </w:hyperlink>
     </w:p>
     <w:p>
       <w:pPr>
@@ -1491,6 +1956,7 @@
         <w:rPr>
           <w:lang w:val="es-AR"/>
         </w:rPr>
+        <w:lastRenderedPageBreak/>
         <w:t>Poca participación de usuarios del Call Center durante la definición de User Stories</w:t>
       </w:r>
     </w:p>
@@ -1757,7 +2223,7 @@
           <w:lang w:val="es-AR"/>
         </w:rPr>
       </w:pPr>
-      <w:hyperlink r:id="rId20" w:history="1">
+      <w:hyperlink r:id="rId24" w:history="1">
         <w:r>
           <w:rPr>
             <w:rStyle w:val="Hipervnculo"/>
@@ -1923,8 +2389,8 @@
       </w:r>
     </w:p>
     <w:sectPr>
-      <w:headerReference w:type="default" r:id="rId21"/>
-      <w:footerReference w:type="default" r:id="rId22"/>
+      <w:headerReference w:type="default" r:id="rId25"/>
+      <w:footerReference w:type="default" r:id="rId26"/>
       <w:type w:val="continuous"/>
       <w:pgSz w:w="11907" w:h="16839" w:code="9"/>
       <w:pgMar w:top="1531" w:right="1701" w:bottom="1531" w:left="1701" w:header="794" w:footer="680" w:gutter="0"/>
@@ -1938,14 +2404,14 @@
 
 <file path=word/endnotes.xml><?xml version="1.0" encoding="utf-8"?>
 <w:endnotes xmlns:ve="http://schemas.openxmlformats.org/markup-compatibility/2006" xmlns:o="urn:schemas-microsoft-com:office:office" xmlns:r="http://schemas.openxmlformats.org/officeDocument/2006/relationships" xmlns:m="http://schemas.openxmlformats.org/officeDocument/2006/math" xmlns:v="urn:schemas-microsoft-com:vml" xmlns:wp="http://schemas.openxmlformats.org/drawingml/2006/wordprocessingDrawing" xmlns:w10="urn:schemas-microsoft-com:office:word" xmlns:w="http://schemas.openxmlformats.org/wordprocessingml/2006/main" xmlns:wne="http://schemas.microsoft.com/office/word/2006/wordml">
-  <w:endnote w:type="separator" w:id="-1">
+  <w:endnote w:type="separator" w:id="0">
     <w:p>
       <w:r>
         <w:separator/>
       </w:r>
     </w:p>
   </w:endnote>
-  <w:endnote w:type="continuationSeparator" w:id="0">
+  <w:endnote w:type="continuationSeparator" w:id="1">
     <w:p>
       <w:r>
         <w:continuationSeparator/>
@@ -2025,7 +2491,7 @@
             <w:sz w:val="20"/>
             <w:lang w:val="es-AR"/>
           </w:rPr>
-          <w:t>1</w:t>
+          <w:t>4</w:t>
         </w:r>
         <w:r>
           <w:rPr>
@@ -2053,14 +2519,14 @@
 
 <file path=word/footnotes.xml><?xml version="1.0" encoding="utf-8"?>
 <w:footnotes xmlns:ve="http://schemas.openxmlformats.org/markup-compatibility/2006" xmlns:o="urn:schemas-microsoft-com:office:office" xmlns:r="http://schemas.openxmlformats.org/officeDocument/2006/relationships" xmlns:m="http://schemas.openxmlformats.org/officeDocument/2006/math" xmlns:v="urn:schemas-microsoft-com:vml" xmlns:wp="http://schemas.openxmlformats.org/drawingml/2006/wordprocessingDrawing" xmlns:w10="urn:schemas-microsoft-com:office:word" xmlns:w="http://schemas.openxmlformats.org/wordprocessingml/2006/main" xmlns:wne="http://schemas.microsoft.com/office/word/2006/wordml">
-  <w:footnote w:type="separator" w:id="-1">
+  <w:footnote w:type="separator" w:id="0">
     <w:p>
       <w:r>
         <w:separator/>
       </w:r>
     </w:p>
   </w:footnote>
-  <w:footnote w:type="continuationSeparator" w:id="0">
+  <w:footnote w:type="continuationSeparator" w:id="1">
     <w:p>
       <w:r>
         <w:continuationSeparator/>
@@ -2086,7 +2552,7 @@
       <w:rPr>
         <w:noProof/>
         <w:sz w:val="20"/>
-        <w:lang w:bidi="ar-SA"/>
+        <w:lang w:val="es-ES_tradnl" w:eastAsia="es-ES_tradnl" w:bidi="ar-SA"/>
       </w:rPr>
       <w:drawing>
         <wp:anchor distT="0" distB="0" distL="114300" distR="114300" simplePos="0" relativeHeight="251662336" behindDoc="0" locked="0" layoutInCell="1" allowOverlap="1">
@@ -2146,7 +2612,7 @@
       <w:rPr>
         <w:noProof/>
         <w:sz w:val="20"/>
-        <w:lang w:bidi="ar-SA"/>
+        <w:lang w:val="es-ES_tradnl" w:eastAsia="es-ES_tradnl" w:bidi="ar-SA"/>
       </w:rPr>
       <w:drawing>
         <wp:anchor distT="0" distB="0" distL="114300" distR="114300" simplePos="0" relativeHeight="251666432" behindDoc="1" locked="0" layoutInCell="1" allowOverlap="1">
@@ -5077,7 +5543,7 @@
 <file path=word/charts/chart1.xml><?xml version="1.0" encoding="utf-8"?>
 <c:chartSpace xmlns:c="http://schemas.openxmlformats.org/drawingml/2006/chart" xmlns:a="http://schemas.openxmlformats.org/drawingml/2006/main" xmlns:r="http://schemas.openxmlformats.org/officeDocument/2006/relationships">
   <c:date1904 val="1"/>
-  <c:lang val="en-US"/>
+  <c:lang val="es-ES_tradnl"/>
   <c:style val="11"/>
   <c:chart>
     <c:autoTitleDeleted val="1"/>
@@ -5106,49 +5572,49 @@
                 <c:formatCode>dd/mm/yyyy</c:formatCode>
                 <c:ptCount val="15"/>
                 <c:pt idx="0">
-                  <c:v>40434</c:v>
+                  <c:v>40448</c:v>
                 </c:pt>
                 <c:pt idx="1">
-                  <c:v>40435</c:v>
+                  <c:v>40449</c:v>
                 </c:pt>
                 <c:pt idx="2">
-                  <c:v>40436</c:v>
+                  <c:v>40450</c:v>
                 </c:pt>
                 <c:pt idx="3">
-                  <c:v>40437</c:v>
+                  <c:v>40451</c:v>
                 </c:pt>
                 <c:pt idx="4">
-                  <c:v>40438</c:v>
+                  <c:v>40452</c:v>
                 </c:pt>
                 <c:pt idx="5">
-                  <c:v>40439</c:v>
+                  <c:v>40453</c:v>
                 </c:pt>
                 <c:pt idx="6">
-                  <c:v>40440</c:v>
+                  <c:v>40454</c:v>
                 </c:pt>
                 <c:pt idx="7">
-                  <c:v>40441</c:v>
+                  <c:v>40455</c:v>
                 </c:pt>
                 <c:pt idx="8">
-                  <c:v>40442</c:v>
+                  <c:v>40456</c:v>
                 </c:pt>
                 <c:pt idx="9">
-                  <c:v>40443</c:v>
+                  <c:v>40457</c:v>
                 </c:pt>
                 <c:pt idx="10">
-                  <c:v>40444</c:v>
+                  <c:v>40458</c:v>
                 </c:pt>
                 <c:pt idx="11">
-                  <c:v>40445</c:v>
+                  <c:v>40459</c:v>
                 </c:pt>
                 <c:pt idx="12">
-                  <c:v>40446</c:v>
+                  <c:v>40460</c:v>
                 </c:pt>
                 <c:pt idx="13">
-                  <c:v>40447</c:v>
+                  <c:v>40461</c:v>
                 </c:pt>
                 <c:pt idx="14">
-                  <c:v>40448</c:v>
+                  <c:v>40462</c:v>
                 </c:pt>
               </c:numCache>
             </c:numRef>
@@ -5160,60 +5626,36 @@
                 <c:formatCode>General</c:formatCode>
                 <c:ptCount val="15"/>
                 <c:pt idx="0">
-                  <c:v>18</c:v>
+                  <c:v>19</c:v>
                 </c:pt>
                 <c:pt idx="1">
                   <c:v>18</c:v>
                 </c:pt>
                 <c:pt idx="2">
-                  <c:v>17</c:v>
+                  <c:v>18</c:v>
                 </c:pt>
                 <c:pt idx="3">
                   <c:v>17</c:v>
                 </c:pt>
                 <c:pt idx="4">
-                  <c:v>17</c:v>
+                  <c:v>16</c:v>
                 </c:pt>
                 <c:pt idx="5">
-                  <c:v>16</c:v>
+                  <c:v>13</c:v>
                 </c:pt>
                 <c:pt idx="6">
-                  <c:v>15</c:v>
-                </c:pt>
-                <c:pt idx="7">
-                  <c:v>15</c:v>
-                </c:pt>
-                <c:pt idx="8">
-                  <c:v>14</c:v>
-                </c:pt>
-                <c:pt idx="9">
-                  <c:v>14</c:v>
-                </c:pt>
-                <c:pt idx="10">
-                  <c:v>12</c:v>
-                </c:pt>
-                <c:pt idx="11">
                   <c:v>10</c:v>
-                </c:pt>
-                <c:pt idx="12">
-                  <c:v>6</c:v>
-                </c:pt>
-                <c:pt idx="13">
-                  <c:v>4</c:v>
-                </c:pt>
-                <c:pt idx="14">
-                  <c:v>0</c:v>
                 </c:pt>
               </c:numCache>
             </c:numRef>
           </c:val>
         </c:ser>
         <c:marker val="1"/>
-        <c:axId val="71486464"/>
-        <c:axId val="71529216"/>
+        <c:axId val="55566720"/>
+        <c:axId val="55568256"/>
       </c:lineChart>
       <c:dateAx>
-        <c:axId val="71486464"/>
+        <c:axId val="55566720"/>
         <c:scaling>
           <c:orientation val="minMax"/>
         </c:scaling>
@@ -5228,16 +5670,16 @@
             <a:pPr>
               <a:defRPr lang="en-US"/>
             </a:pPr>
-            <a:endParaRPr lang="en-US"/>
+            <a:endParaRPr lang="es-ES_tradnl"/>
           </a:p>
         </c:txPr>
-        <c:crossAx val="71529216"/>
+        <c:crossAx val="55568256"/>
         <c:crosses val="autoZero"/>
         <c:auto val="1"/>
         <c:lblOffset val="100"/>
       </c:dateAx>
       <c:valAx>
-        <c:axId val="71529216"/>
+        <c:axId val="55568256"/>
         <c:scaling>
           <c:orientation val="minMax"/>
         </c:scaling>
@@ -5270,10 +5712,10 @@
             <a:pPr>
               <a:defRPr lang="en-US"/>
             </a:pPr>
-            <a:endParaRPr lang="en-US"/>
+            <a:endParaRPr lang="es-ES_tradnl"/>
           </a:p>
         </c:txPr>
-        <c:crossAx val="71486464"/>
+        <c:crossAx val="55566720"/>
         <c:crosses val="autoZero"/>
         <c:crossBetween val="between"/>
       </c:valAx>
@@ -5286,7 +5728,8 @@
 
 <file path=word/charts/chart2.xml><?xml version="1.0" encoding="utf-8"?>
 <c:chartSpace xmlns:c="http://schemas.openxmlformats.org/drawingml/2006/chart" xmlns:a="http://schemas.openxmlformats.org/drawingml/2006/main" xmlns:r="http://schemas.openxmlformats.org/officeDocument/2006/relationships">
-  <c:lang val="en-US"/>
+  <c:date1904 val="1"/>
+  <c:lang val="es-ES_tradnl"/>
   <c:chart>
     <c:autoTitleDeleted val="1"/>
     <c:plotArea>
@@ -5582,11 +6025,11 @@
           </c:val>
         </c:ser>
         <c:marker val="1"/>
-        <c:axId val="71819648"/>
-        <c:axId val="71821952"/>
+        <c:axId val="56573312"/>
+        <c:axId val="79578624"/>
       </c:lineChart>
       <c:catAx>
-        <c:axId val="71819648"/>
+        <c:axId val="56573312"/>
         <c:scaling>
           <c:orientation val="minMax"/>
         </c:scaling>
@@ -5598,7 +6041,7 @@
               <a:lstStyle/>
               <a:p>
                 <a:pPr>
-                  <a:defRPr/>
+                  <a:defRPr lang="en-US"/>
                 </a:pPr>
                 <a:r>
                   <a:rPr lang="en-US"/>
@@ -5611,14 +6054,24 @@
         <c:numFmt formatCode="General" sourceLinked="1"/>
         <c:majorTickMark val="none"/>
         <c:tickLblPos val="nextTo"/>
-        <c:crossAx val="71821952"/>
+        <c:txPr>
+          <a:bodyPr/>
+          <a:lstStyle/>
+          <a:p>
+            <a:pPr>
+              <a:defRPr lang="en-US"/>
+            </a:pPr>
+            <a:endParaRPr lang="es-ES_tradnl"/>
+          </a:p>
+        </c:txPr>
+        <c:crossAx val="79578624"/>
         <c:crosses val="autoZero"/>
         <c:auto val="1"/>
         <c:lblAlgn val="ctr"/>
         <c:lblOffset val="100"/>
       </c:catAx>
       <c:valAx>
-        <c:axId val="71821952"/>
+        <c:axId val="79578624"/>
         <c:scaling>
           <c:orientation val="minMax"/>
         </c:scaling>
@@ -5631,7 +6084,7 @@
               <a:lstStyle/>
               <a:p>
                 <a:pPr>
-                  <a:defRPr/>
+                  <a:defRPr lang="en-US"/>
                 </a:pPr>
                 <a:r>
                   <a:rPr lang="en-US"/>
@@ -5644,7 +6097,17 @@
         <c:numFmt formatCode="General" sourceLinked="1"/>
         <c:majorTickMark val="none"/>
         <c:tickLblPos val="nextTo"/>
-        <c:crossAx val="71819648"/>
+        <c:txPr>
+          <a:bodyPr/>
+          <a:lstStyle/>
+          <a:p>
+            <a:pPr>
+              <a:defRPr lang="en-US"/>
+            </a:pPr>
+            <a:endParaRPr lang="es-ES_tradnl"/>
+          </a:p>
+        </c:txPr>
+        <c:crossAx val="56573312"/>
         <c:crosses val="autoZero"/>
         <c:crossBetween val="between"/>
       </c:valAx>
@@ -5652,10 +6115,30 @@
         <c:showHorzBorder val="1"/>
         <c:showVertBorder val="1"/>
         <c:showOutline val="1"/>
+        <c:txPr>
+          <a:bodyPr/>
+          <a:lstStyle/>
+          <a:p>
+            <a:pPr rtl="0">
+              <a:defRPr lang="en-US"/>
+            </a:pPr>
+            <a:endParaRPr lang="es-ES_tradnl"/>
+          </a:p>
+        </c:txPr>
       </c:dTable>
     </c:plotArea>
     <c:legend>
       <c:legendPos val="r"/>
+      <c:txPr>
+        <a:bodyPr/>
+        <a:lstStyle/>
+        <a:p>
+          <a:pPr>
+            <a:defRPr lang="en-US"/>
+          </a:pPr>
+          <a:endParaRPr lang="es-ES_tradnl"/>
+        </a:p>
+      </c:txPr>
     </c:legend>
     <c:plotVisOnly val="1"/>
   </c:chart>
@@ -5665,7 +6148,8 @@
 
 <file path=word/charts/chart3.xml><?xml version="1.0" encoding="utf-8"?>
 <c:chartSpace xmlns:c="http://schemas.openxmlformats.org/drawingml/2006/chart" xmlns:a="http://schemas.openxmlformats.org/drawingml/2006/main" xmlns:r="http://schemas.openxmlformats.org/officeDocument/2006/relationships">
-  <c:lang val="en-US"/>
+  <c:date1904 val="1"/>
+  <c:lang val="es-ES_tradnl"/>
   <c:chart>
     <c:autoTitleDeleted val="1"/>
     <c:plotArea>
@@ -5674,10 +6158,10 @@
           <c:layoutTarget val="inner"/>
           <c:xMode val="edge"/>
           <c:yMode val="edge"/>
-          <c:x val="0.32332736185754574"/>
-          <c:y val="5.2418035712161415E-2"/>
-          <c:w val="0.43823633156966496"/>
-          <c:h val="0.50081971722915508"/>
+          <c:x val="0.32332736185754613"/>
+          <c:y val="5.2418035712161422E-2"/>
+          <c:w val="0.43823633156966507"/>
+          <c:h val="0.5008197172291553"/>
         </c:manualLayout>
       </c:layout>
       <c:lineChart>
@@ -5854,11 +6338,11 @@
           </c:val>
         </c:ser>
         <c:marker val="1"/>
-        <c:axId val="79737984"/>
-        <c:axId val="79847808"/>
+        <c:axId val="79741312"/>
+        <c:axId val="79743232"/>
       </c:lineChart>
       <c:catAx>
-        <c:axId val="79737984"/>
+        <c:axId val="79741312"/>
         <c:scaling>
           <c:orientation val="minMax"/>
         </c:scaling>
@@ -5870,7 +6354,7 @@
               <a:lstStyle/>
               <a:p>
                 <a:pPr>
-                  <a:defRPr/>
+                  <a:defRPr lang="en-US"/>
                 </a:pPr>
                 <a:r>
                   <a:rPr lang="en-US"/>
@@ -5883,14 +6367,24 @@
         <c:numFmt formatCode="General" sourceLinked="1"/>
         <c:majorTickMark val="none"/>
         <c:tickLblPos val="nextTo"/>
-        <c:crossAx val="79847808"/>
+        <c:txPr>
+          <a:bodyPr/>
+          <a:lstStyle/>
+          <a:p>
+            <a:pPr>
+              <a:defRPr lang="en-US"/>
+            </a:pPr>
+            <a:endParaRPr lang="es-ES_tradnl"/>
+          </a:p>
+        </c:txPr>
+        <c:crossAx val="79743232"/>
         <c:crosses val="autoZero"/>
         <c:auto val="1"/>
         <c:lblAlgn val="ctr"/>
         <c:lblOffset val="100"/>
       </c:catAx>
       <c:valAx>
-        <c:axId val="79847808"/>
+        <c:axId val="79743232"/>
         <c:scaling>
           <c:orientation val="minMax"/>
         </c:scaling>
@@ -5903,7 +6397,7 @@
               <a:lstStyle/>
               <a:p>
                 <a:pPr>
-                  <a:defRPr/>
+                  <a:defRPr lang="en-US"/>
                 </a:pPr>
                 <a:r>
                   <a:rPr lang="en-US"/>
@@ -5916,7 +6410,17 @@
         <c:numFmt formatCode="General" sourceLinked="1"/>
         <c:majorTickMark val="none"/>
         <c:tickLblPos val="nextTo"/>
-        <c:crossAx val="79737984"/>
+        <c:txPr>
+          <a:bodyPr/>
+          <a:lstStyle/>
+          <a:p>
+            <a:pPr>
+              <a:defRPr lang="en-US"/>
+            </a:pPr>
+            <a:endParaRPr lang="es-ES_tradnl"/>
+          </a:p>
+        </c:txPr>
+        <c:crossAx val="79741312"/>
         <c:crosses val="autoZero"/>
         <c:crossBetween val="between"/>
       </c:valAx>
@@ -5924,6 +6428,16 @@
         <c:showHorzBorder val="1"/>
         <c:showVertBorder val="1"/>
         <c:showOutline val="1"/>
+        <c:txPr>
+          <a:bodyPr/>
+          <a:lstStyle/>
+          <a:p>
+            <a:pPr rtl="0">
+              <a:defRPr lang="en-US"/>
+            </a:pPr>
+            <a:endParaRPr lang="es-ES_tradnl"/>
+          </a:p>
+        </c:txPr>
       </c:dTable>
     </c:plotArea>
     <c:legend>
@@ -5932,10 +6446,10 @@
         <c:manualLayout>
           <c:xMode val="edge"/>
           <c:yMode val="edge"/>
-          <c:x val="0.79213394621968558"/>
-          <c:y val="0.38049191955841599"/>
+          <c:x val="0.79213394621968569"/>
+          <c:y val="0.3804919195584161"/>
           <c:w val="0.1937567063376337"/>
-          <c:h val="0.35232673296772588"/>
+          <c:h val="0.35232673296772604"/>
         </c:manualLayout>
       </c:layout>
       <c:txPr>
@@ -5943,9 +6457,9 @@
         <a:lstStyle/>
         <a:p>
           <a:pPr>
-            <a:defRPr sz="900"/>
+            <a:defRPr lang="en-US" sz="900"/>
           </a:pPr>
-          <a:endParaRPr lang="en-US"/>
+          <a:endParaRPr lang="es-ES_tradnl"/>
         </a:p>
       </c:txPr>
     </c:legend>

</xml_diff>

<commit_message>
# Actualización de Riesgos en reporteAvance.20101004
</commit_message>
<xml_diff>
--- a/meetings/reporteAvance.20101004.docx
+++ b/meetings/reporteAvance.20101004.docx
@@ -403,7 +403,7 @@
       <w:r>
         <w:rPr>
           <w:noProof/>
-          <w:lang w:val="es-ES_tradnl" w:eastAsia="es-ES_tradnl" w:bidi="ar-SA"/>
+          <w:lang w:val="es-AR" w:eastAsia="es-AR" w:bidi="ar-SA"/>
         </w:rPr>
         <w:drawing>
           <wp:inline distT="0" distB="0" distL="0" distR="0">
@@ -557,7 +557,7 @@
       <w:r>
         <w:rPr>
           <w:noProof/>
-          <w:lang w:val="es-ES_tradnl" w:eastAsia="es-ES_tradnl" w:bidi="ar-SA"/>
+          <w:lang w:val="es-AR" w:eastAsia="es-AR" w:bidi="ar-SA"/>
         </w:rPr>
         <w:drawing>
           <wp:inline distT="0" distB="0" distL="0" distR="0">
@@ -671,6 +671,10 @@
     </w:p>
     <w:p>
       <w:r>
+        <w:rPr>
+          <w:noProof/>
+          <w:lang w:val="es-AR" w:eastAsia="es-AR" w:bidi="ar-SA"/>
+        </w:rPr>
         <w:drawing>
           <wp:inline distT="0" distB="0" distL="0" distR="0">
             <wp:extent cx="5400675" cy="2303417"/>
@@ -1075,6 +1079,10 @@
     <w:p/>
     <w:p>
       <w:r>
+        <w:rPr>
+          <w:noProof/>
+          <w:lang w:val="es-AR" w:eastAsia="es-AR" w:bidi="ar-SA"/>
+        </w:rPr>
         <w:drawing>
           <wp:inline distT="0" distB="0" distL="0" distR="0">
             <wp:extent cx="5400675" cy="3240405"/>
@@ -1132,7 +1140,7 @@
         <w:rPr>
           <w:noProof/>
           <w:sz w:val="20"/>
-          <w:lang w:val="es-ES_tradnl" w:eastAsia="es-ES_tradnl" w:bidi="ar-SA"/>
+          <w:lang w:val="es-AR" w:eastAsia="es-AR" w:bidi="ar-SA"/>
         </w:rPr>
         <w:drawing>
           <wp:inline distT="0" distB="0" distL="0" distR="0">
@@ -1275,7 +1283,7 @@
       <w:r>
         <w:rPr>
           <w:noProof/>
-          <w:lang w:val="es-ES_tradnl" w:eastAsia="es-ES_tradnl" w:bidi="ar-SA"/>
+          <w:lang w:val="es-AR" w:eastAsia="es-AR" w:bidi="ar-SA"/>
         </w:rPr>
         <w:drawing>
           <wp:inline distT="0" distB="0" distL="0" distR="0">
@@ -1318,7 +1326,7 @@
       <w:r>
         <w:rPr>
           <w:noProof/>
-          <w:lang w:val="es-ES_tradnl" w:eastAsia="es-ES_tradnl" w:bidi="ar-SA"/>
+          <w:lang w:val="es-AR" w:eastAsia="es-AR" w:bidi="ar-SA"/>
         </w:rPr>
         <w:drawing>
           <wp:inline distT="0" distB="0" distL="0" distR="0">
@@ -1360,7 +1368,7 @@
       <w:r>
         <w:rPr>
           <w:noProof/>
-          <w:lang w:val="es-ES_tradnl" w:eastAsia="es-ES_tradnl" w:bidi="ar-SA"/>
+          <w:lang w:val="es-AR" w:eastAsia="es-AR" w:bidi="ar-SA"/>
         </w:rPr>
         <w:drawing>
           <wp:inline distT="0" distB="0" distL="0" distR="0">
@@ -1508,7 +1516,7 @@
       <w:r>
         <w:rPr>
           <w:noProof/>
-          <w:lang w:val="es-ES_tradnl" w:eastAsia="es-ES_tradnl" w:bidi="ar-SA"/>
+          <w:lang w:val="es-AR" w:eastAsia="es-AR" w:bidi="ar-SA"/>
         </w:rPr>
         <w:drawing>
           <wp:inline distT="0" distB="0" distL="0" distR="0">
@@ -1665,7 +1673,7 @@
       <w:r>
         <w:rPr>
           <w:noProof/>
-          <w:lang w:val="es-ES_tradnl" w:eastAsia="es-ES_tradnl" w:bidi="ar-SA"/>
+          <w:lang w:val="es-AR" w:eastAsia="es-AR" w:bidi="ar-SA"/>
         </w:rPr>
         <w:drawing>
           <wp:inline distT="0" distB="0" distL="0" distR="0">
@@ -1787,6 +1795,21 @@
     </w:p>
     <w:p>
       <w:pPr>
+        <w:rPr>
+          <w:b/>
+          <w:lang w:val="es-AR"/>
+        </w:rPr>
+      </w:pPr>
+      <w:r>
+        <w:rPr>
+          <w:b/>
+          <w:lang w:val="es-AR"/>
+        </w:rPr>
+        <w:t>CERRADOS:</w:t>
+      </w:r>
+    </w:p>
+    <w:p>
+      <w:pPr>
         <w:pStyle w:val="Prrafodelista"/>
         <w:numPr>
           <w:ilvl w:val="0"/>
@@ -1800,7 +1823,7 @@
         <w:rPr>
           <w:lang w:val="es-AR"/>
         </w:rPr>
-        <w:t>Desconocimiento de la tecnología por parte del equipo de trabajo</w:t>
+        <w:t>El navegador de internet utilizado no soporta algunas de las funcionalidades desarrolladas</w:t>
       </w:r>
     </w:p>
     <w:p>
@@ -1818,7 +1841,19 @@
         <w:rPr>
           <w:lang w:val="es-AR"/>
         </w:rPr>
-        <w:t>Exposición: 0,42</w:t>
+        <w:t xml:space="preserve">Mitigación: Se acordó con Alejandro </w:t>
+      </w:r>
+      <w:r>
+        <w:rPr>
+          <w:lang w:val="es-AR"/>
+        </w:rPr>
+        <w:t>que se utilizará Mozilla Firefox 3.6.10, en todas las terminales que utilicen SelfManagement</w:t>
+      </w:r>
+      <w:r>
+        <w:rPr>
+          <w:lang w:val="es-AR"/>
+        </w:rPr>
+        <w:t>.</w:t>
       </w:r>
     </w:p>
     <w:p>
@@ -1836,7 +1871,40 @@
         <w:rPr>
           <w:lang w:val="es-AR"/>
         </w:rPr>
-        <w:t>Mitigación: Capacitar a los miembros del equipo en la nueva tecnología</w:t>
+        <w:t>Fecha de cierre: Reunión Formal del 27 de septiembre del 2010.</w:t>
+      </w:r>
+    </w:p>
+    <w:p>
+      <w:pPr>
+        <w:rPr>
+          <w:b/>
+          <w:lang w:val="es-AR"/>
+        </w:rPr>
+      </w:pPr>
+      <w:r>
+        <w:rPr>
+          <w:b/>
+          <w:lang w:val="es-AR"/>
+        </w:rPr>
+        <w:t>ABIERTOS:</w:t>
+      </w:r>
+    </w:p>
+    <w:p>
+      <w:pPr>
+        <w:pStyle w:val="Prrafodelista"/>
+        <w:numPr>
+          <w:ilvl w:val="0"/>
+          <w:numId w:val="10"/>
+        </w:numPr>
+        <w:rPr>
+          <w:lang w:val="es-AR"/>
+        </w:rPr>
+      </w:pPr>
+      <w:r>
+        <w:rPr>
+          <w:lang w:val="es-AR"/>
+        </w:rPr>
+        <w:t>Desconocimiento de la tecnología por parte del equipo de trabajo</w:t>
       </w:r>
     </w:p>
     <w:p>
@@ -1854,8 +1922,42 @@
         <w:rPr>
           <w:lang w:val="es-AR"/>
         </w:rPr>
-        <w:t>Estado: Abierto</w:t>
-      </w:r>
+        <w:lastRenderedPageBreak/>
+        <w:t>Exposición: 0,</w:t>
+      </w:r>
+      <w:r>
+        <w:rPr>
+          <w:lang w:val="es-AR"/>
+        </w:rPr>
+        <w:t>36</w:t>
+      </w:r>
+    </w:p>
+    <w:p>
+      <w:pPr>
+        <w:pStyle w:val="Prrafodelista"/>
+        <w:numPr>
+          <w:ilvl w:val="1"/>
+          <w:numId w:val="10"/>
+        </w:numPr>
+        <w:rPr>
+          <w:lang w:val="es-AR"/>
+        </w:rPr>
+      </w:pPr>
+      <w:r>
+        <w:rPr>
+          <w:lang w:val="es-AR"/>
+        </w:rPr>
+        <w:t>Mitigación: Capacitar a los miembros del equipo en la nueva tecnología</w:t>
+      </w:r>
+    </w:p>
+    <w:p>
+      <w:pPr>
+        <w:pStyle w:val="Prrafodelista"/>
+        <w:ind w:left="1440"/>
+        <w:rPr>
+          <w:lang w:val="es-AR"/>
+        </w:rPr>
+      </w:pPr>
     </w:p>
     <w:p>
       <w:pPr>
@@ -1872,7 +1974,7 @@
         <w:rPr>
           <w:lang w:val="es-AR"/>
         </w:rPr>
-        <w:t>El navegador de internet utilizado no soporta algunas de las funcionalidades desarrolladas</w:t>
+        <w:t>No poder alcanzar el porcentaje de cobertura de prueba comprometido</w:t>
       </w:r>
     </w:p>
     <w:p>
@@ -1890,13 +1992,7 @@
         <w:rPr>
           <w:lang w:val="es-AR"/>
         </w:rPr>
-        <w:t>Exposición</w:t>
-      </w:r>
-      <w:r>
-        <w:rPr>
-          <w:lang w:val="es-AR"/>
-        </w:rPr>
-        <w:t>: 0,35</w:t>
+        <w:t>Exposición: 0,30</w:t>
       </w:r>
     </w:p>
     <w:p>
@@ -1914,13 +2010,34 @@
         <w:rPr>
           <w:lang w:val="es-AR"/>
         </w:rPr>
-        <w:t>Mitigación</w:t>
-      </w:r>
-      <w:r>
-        <w:rPr>
-          <w:lang w:val="es-AR"/>
-        </w:rPr>
-        <w:t>: Acordar en un principio que navegadores y versiones serán utilizados por el Call Center</w:t>
+        <w:t>Mitigación: Comenzar lo antes posible con la generación de tests de manera que el código sea testeable y se cubra un buen porcentaje</w:t>
+      </w:r>
+    </w:p>
+    <w:p>
+      <w:pPr>
+        <w:pStyle w:val="Prrafodelista"/>
+        <w:ind w:left="1440"/>
+        <w:rPr>
+          <w:lang w:val="es-AR"/>
+        </w:rPr>
+      </w:pPr>
+    </w:p>
+    <w:p>
+      <w:pPr>
+        <w:pStyle w:val="Prrafodelista"/>
+        <w:numPr>
+          <w:ilvl w:val="0"/>
+          <w:numId w:val="10"/>
+        </w:numPr>
+        <w:rPr>
+          <w:lang w:val="es-AR"/>
+        </w:rPr>
+      </w:pPr>
+      <w:r>
+        <w:rPr>
+          <w:lang w:val="es-AR"/>
+        </w:rPr>
+        <w:t>Archivos que alimentan con datos a SelfManagement con errores de formato</w:t>
       </w:r>
     </w:p>
     <w:p>
@@ -1938,8 +2055,53 @@
         <w:rPr>
           <w:lang w:val="es-AR"/>
         </w:rPr>
-        <w:t>Estado: Abierto</w:t>
-      </w:r>
+        <w:t>Exposición: 0,</w:t>
+      </w:r>
+      <w:r>
+        <w:rPr>
+          <w:lang w:val="es-AR"/>
+        </w:rPr>
+        <w:t>3</w:t>
+      </w:r>
+      <w:r>
+        <w:rPr>
+          <w:lang w:val="es-AR"/>
+        </w:rPr>
+        <w:t>0</w:t>
+      </w:r>
+      <w:r>
+        <w:rPr>
+          <w:lang w:val="es-AR"/>
+        </w:rPr>
+        <w:t xml:space="preserve"> (Aumento de la exposición ya que Alejandro confirmó que es más probable que los archivos contengan errores)</w:t>
+      </w:r>
+    </w:p>
+    <w:p>
+      <w:pPr>
+        <w:pStyle w:val="Prrafodelista"/>
+        <w:numPr>
+          <w:ilvl w:val="1"/>
+          <w:numId w:val="10"/>
+        </w:numPr>
+        <w:rPr>
+          <w:lang w:val="es-AR"/>
+        </w:rPr>
+      </w:pPr>
+      <w:r>
+        <w:rPr>
+          <w:lang w:val="es-AR"/>
+        </w:rPr>
+        <w:t>Mitigación: Analizar en un principio el formato de todos los archivos y corroborar que sea tal lo especificado. Generar una lista con problemas de formato encontrados</w:t>
+      </w:r>
+    </w:p>
+    <w:p>
+      <w:pPr>
+        <w:pStyle w:val="Prrafodelista"/>
+        <w:ind w:left="1440"/>
+        <w:rPr>
+          <w:lang w:val="es-AR"/>
+        </w:rPr>
+      </w:pPr>
     </w:p>
     <w:p>
       <w:pPr>
@@ -1956,7 +2118,6 @@
         <w:rPr>
           <w:lang w:val="es-AR"/>
         </w:rPr>
-        <w:lastRenderedPageBreak/>
         <w:t>Poca participación de usuarios del Call Center durante la definición de User Stories</w:t>
       </w:r>
     </w:p>
@@ -1981,7 +2142,13 @@
         <w:rPr>
           <w:lang w:val="es-AR"/>
         </w:rPr>
-        <w:t>: 0,30</w:t>
+        <w:t>: 0,25</w:t>
+      </w:r>
+      <w:r>
+        <w:rPr>
+          <w:lang w:val="es-AR"/>
+        </w:rPr>
+        <w:t xml:space="preserve"> (Disminución de la exposición debido a que existe un buen feedback con el cliente)</w:t>
       </w:r>
     </w:p>
     <w:p>
@@ -2006,186 +2173,6 @@
           <w:lang w:val="es-AR"/>
         </w:rPr>
         <w:t>: Hablar con una autoridad del cliente que designe recursos y tiempo suficiente para las validaciones</w:t>
-      </w:r>
-    </w:p>
-    <w:p>
-      <w:pPr>
-        <w:pStyle w:val="Prrafodelista"/>
-        <w:numPr>
-          <w:ilvl w:val="1"/>
-          <w:numId w:val="10"/>
-        </w:numPr>
-        <w:rPr>
-          <w:lang w:val="es-AR"/>
-        </w:rPr>
-      </w:pPr>
-      <w:r>
-        <w:rPr>
-          <w:lang w:val="es-AR"/>
-        </w:rPr>
-        <w:t>Estado: Abierto</w:t>
-      </w:r>
-    </w:p>
-    <w:p>
-      <w:pPr>
-        <w:pStyle w:val="Prrafodelista"/>
-        <w:numPr>
-          <w:ilvl w:val="0"/>
-          <w:numId w:val="10"/>
-        </w:numPr>
-        <w:rPr>
-          <w:lang w:val="es-AR"/>
-        </w:rPr>
-      </w:pPr>
-      <w:r>
-        <w:rPr>
-          <w:lang w:val="es-AR"/>
-        </w:rPr>
-        <w:t>No poder alcanzar el porcentaje de cobertura de prueba comprometido</w:t>
-      </w:r>
-    </w:p>
-    <w:p>
-      <w:pPr>
-        <w:pStyle w:val="Prrafodelista"/>
-        <w:numPr>
-          <w:ilvl w:val="1"/>
-          <w:numId w:val="10"/>
-        </w:numPr>
-        <w:rPr>
-          <w:lang w:val="es-AR"/>
-        </w:rPr>
-      </w:pPr>
-      <w:r>
-        <w:rPr>
-          <w:lang w:val="es-AR"/>
-        </w:rPr>
-        <w:t>Exposición: 0,30</w:t>
-      </w:r>
-    </w:p>
-    <w:p>
-      <w:pPr>
-        <w:pStyle w:val="Prrafodelista"/>
-        <w:numPr>
-          <w:ilvl w:val="1"/>
-          <w:numId w:val="10"/>
-        </w:numPr>
-        <w:rPr>
-          <w:lang w:val="es-AR"/>
-        </w:rPr>
-      </w:pPr>
-      <w:r>
-        <w:rPr>
-          <w:lang w:val="es-AR"/>
-        </w:rPr>
-        <w:t>Mitigación</w:t>
-      </w:r>
-      <w:r>
-        <w:rPr>
-          <w:lang w:val="es-AR"/>
-        </w:rPr>
-        <w:t>: Comenzar lo antes posible con la generación de tests de manera que el código sea testeable y se cubra un buen porcentaje</w:t>
-      </w:r>
-    </w:p>
-    <w:p>
-      <w:pPr>
-        <w:pStyle w:val="Prrafodelista"/>
-        <w:numPr>
-          <w:ilvl w:val="1"/>
-          <w:numId w:val="10"/>
-        </w:numPr>
-        <w:rPr>
-          <w:lang w:val="es-AR"/>
-        </w:rPr>
-      </w:pPr>
-      <w:r>
-        <w:rPr>
-          <w:lang w:val="es-AR"/>
-        </w:rPr>
-        <w:t>Estado: Abierto</w:t>
-      </w:r>
-    </w:p>
-    <w:p>
-      <w:pPr>
-        <w:pStyle w:val="Prrafodelista"/>
-        <w:numPr>
-          <w:ilvl w:val="0"/>
-          <w:numId w:val="10"/>
-        </w:numPr>
-        <w:rPr>
-          <w:lang w:val="es-AR"/>
-        </w:rPr>
-      </w:pPr>
-      <w:r>
-        <w:rPr>
-          <w:lang w:val="es-AR"/>
-        </w:rPr>
-        <w:t>Archivos que alimentan con datos a SelfManagement con errores de formato</w:t>
-      </w:r>
-    </w:p>
-    <w:p>
-      <w:pPr>
-        <w:pStyle w:val="Prrafodelista"/>
-        <w:numPr>
-          <w:ilvl w:val="1"/>
-          <w:numId w:val="10"/>
-        </w:numPr>
-        <w:rPr>
-          <w:lang w:val="es-AR"/>
-        </w:rPr>
-      </w:pPr>
-      <w:r>
-        <w:rPr>
-          <w:lang w:val="es-AR"/>
-        </w:rPr>
-        <w:t>Exposición</w:t>
-      </w:r>
-      <w:r>
-        <w:rPr>
-          <w:lang w:val="es-AR"/>
-        </w:rPr>
-        <w:t>: 0,20</w:t>
-      </w:r>
-    </w:p>
-    <w:p>
-      <w:pPr>
-        <w:pStyle w:val="Prrafodelista"/>
-        <w:numPr>
-          <w:ilvl w:val="1"/>
-          <w:numId w:val="10"/>
-        </w:numPr>
-        <w:rPr>
-          <w:lang w:val="es-AR"/>
-        </w:rPr>
-      </w:pPr>
-      <w:r>
-        <w:rPr>
-          <w:lang w:val="es-AR"/>
-        </w:rPr>
-        <w:t>Mitigación</w:t>
-      </w:r>
-      <w:r>
-        <w:rPr>
-          <w:lang w:val="es-AR"/>
-        </w:rPr>
-        <w:t>: Analizar en un principio el formato de todos los archivos y corroborar que sea tal lo especificado. Generar una lista con problemas de formato encontrados</w:t>
-      </w:r>
-    </w:p>
-    <w:p>
-      <w:pPr>
-        <w:pStyle w:val="Prrafodelista"/>
-        <w:numPr>
-          <w:ilvl w:val="1"/>
-          <w:numId w:val="10"/>
-        </w:numPr>
-        <w:rPr>
-          <w:lang w:val="es-AR"/>
-        </w:rPr>
-      </w:pPr>
-      <w:r>
-        <w:rPr>
-          <w:lang w:val="es-AR"/>
-        </w:rPr>
-        <w:t>Estado: Abierto</w:t>
       </w:r>
     </w:p>
     <w:p>
@@ -2404,14 +2391,14 @@
 
 <file path=word/endnotes.xml><?xml version="1.0" encoding="utf-8"?>
 <w:endnotes xmlns:ve="http://schemas.openxmlformats.org/markup-compatibility/2006" xmlns:o="urn:schemas-microsoft-com:office:office" xmlns:r="http://schemas.openxmlformats.org/officeDocument/2006/relationships" xmlns:m="http://schemas.openxmlformats.org/officeDocument/2006/math" xmlns:v="urn:schemas-microsoft-com:vml" xmlns:wp="http://schemas.openxmlformats.org/drawingml/2006/wordprocessingDrawing" xmlns:w10="urn:schemas-microsoft-com:office:word" xmlns:w="http://schemas.openxmlformats.org/wordprocessingml/2006/main" xmlns:wne="http://schemas.microsoft.com/office/word/2006/wordml">
-  <w:endnote w:type="separator" w:id="0">
+  <w:endnote w:type="separator" w:id="-1">
     <w:p>
       <w:r>
         <w:separator/>
       </w:r>
     </w:p>
   </w:endnote>
-  <w:endnote w:type="continuationSeparator" w:id="1">
+  <w:endnote w:type="continuationSeparator" w:id="0">
     <w:p>
       <w:r>
         <w:continuationSeparator/>
@@ -2491,7 +2478,7 @@
             <w:sz w:val="20"/>
             <w:lang w:val="es-AR"/>
           </w:rPr>
-          <w:t>4</w:t>
+          <w:t>5</w:t>
         </w:r>
         <w:r>
           <w:rPr>
@@ -2519,14 +2506,14 @@
 
 <file path=word/footnotes.xml><?xml version="1.0" encoding="utf-8"?>
 <w:footnotes xmlns:ve="http://schemas.openxmlformats.org/markup-compatibility/2006" xmlns:o="urn:schemas-microsoft-com:office:office" xmlns:r="http://schemas.openxmlformats.org/officeDocument/2006/relationships" xmlns:m="http://schemas.openxmlformats.org/officeDocument/2006/math" xmlns:v="urn:schemas-microsoft-com:vml" xmlns:wp="http://schemas.openxmlformats.org/drawingml/2006/wordprocessingDrawing" xmlns:w10="urn:schemas-microsoft-com:office:word" xmlns:w="http://schemas.openxmlformats.org/wordprocessingml/2006/main" xmlns:wne="http://schemas.microsoft.com/office/word/2006/wordml">
-  <w:footnote w:type="separator" w:id="0">
+  <w:footnote w:type="separator" w:id="-1">
     <w:p>
       <w:r>
         <w:separator/>
       </w:r>
     </w:p>
   </w:footnote>
-  <w:footnote w:type="continuationSeparator" w:id="1">
+  <w:footnote w:type="continuationSeparator" w:id="0">
     <w:p>
       <w:r>
         <w:continuationSeparator/>
@@ -2552,7 +2539,7 @@
       <w:rPr>
         <w:noProof/>
         <w:sz w:val="20"/>
-        <w:lang w:val="es-ES_tradnl" w:eastAsia="es-ES_tradnl" w:bidi="ar-SA"/>
+        <w:lang w:val="es-AR" w:eastAsia="es-AR" w:bidi="ar-SA"/>
       </w:rPr>
       <w:drawing>
         <wp:anchor distT="0" distB="0" distL="114300" distR="114300" simplePos="0" relativeHeight="251662336" behindDoc="0" locked="0" layoutInCell="1" allowOverlap="1">
@@ -2612,7 +2599,7 @@
       <w:rPr>
         <w:noProof/>
         <w:sz w:val="20"/>
-        <w:lang w:val="es-ES_tradnl" w:eastAsia="es-ES_tradnl" w:bidi="ar-SA"/>
+        <w:lang w:val="es-AR" w:eastAsia="es-AR" w:bidi="ar-SA"/>
       </w:rPr>
       <w:drawing>
         <wp:anchor distT="0" distB="0" distL="114300" distR="114300" simplePos="0" relativeHeight="251666432" behindDoc="1" locked="0" layoutInCell="1" allowOverlap="1">
@@ -5543,7 +5530,7 @@
 <file path=word/charts/chart1.xml><?xml version="1.0" encoding="utf-8"?>
 <c:chartSpace xmlns:c="http://schemas.openxmlformats.org/drawingml/2006/chart" xmlns:a="http://schemas.openxmlformats.org/drawingml/2006/main" xmlns:r="http://schemas.openxmlformats.org/officeDocument/2006/relationships">
   <c:date1904 val="1"/>
-  <c:lang val="es-ES_tradnl"/>
+  <c:lang val="es-AR"/>
   <c:style val="11"/>
   <c:chart>
     <c:autoTitleDeleted val="1"/>
@@ -5651,11 +5638,11 @@
           </c:val>
         </c:ser>
         <c:marker val="1"/>
-        <c:axId val="55566720"/>
-        <c:axId val="55568256"/>
+        <c:axId val="106825600"/>
+        <c:axId val="89330432"/>
       </c:lineChart>
       <c:dateAx>
-        <c:axId val="55566720"/>
+        <c:axId val="106825600"/>
         <c:scaling>
           <c:orientation val="minMax"/>
         </c:scaling>
@@ -5670,16 +5657,16 @@
             <a:pPr>
               <a:defRPr lang="en-US"/>
             </a:pPr>
-            <a:endParaRPr lang="es-ES_tradnl"/>
+            <a:endParaRPr lang="es-AR"/>
           </a:p>
         </c:txPr>
-        <c:crossAx val="55568256"/>
+        <c:crossAx val="89330432"/>
         <c:crosses val="autoZero"/>
         <c:auto val="1"/>
         <c:lblOffset val="100"/>
       </c:dateAx>
       <c:valAx>
-        <c:axId val="55568256"/>
+        <c:axId val="89330432"/>
         <c:scaling>
           <c:orientation val="minMax"/>
         </c:scaling>
@@ -5712,10 +5699,10 @@
             <a:pPr>
               <a:defRPr lang="en-US"/>
             </a:pPr>
-            <a:endParaRPr lang="es-ES_tradnl"/>
+            <a:endParaRPr lang="es-AR"/>
           </a:p>
         </c:txPr>
-        <c:crossAx val="55566720"/>
+        <c:crossAx val="106825600"/>
         <c:crosses val="autoZero"/>
         <c:crossBetween val="between"/>
       </c:valAx>
@@ -5729,7 +5716,7 @@
 <file path=word/charts/chart2.xml><?xml version="1.0" encoding="utf-8"?>
 <c:chartSpace xmlns:c="http://schemas.openxmlformats.org/drawingml/2006/chart" xmlns:a="http://schemas.openxmlformats.org/drawingml/2006/main" xmlns:r="http://schemas.openxmlformats.org/officeDocument/2006/relationships">
   <c:date1904 val="1"/>
-  <c:lang val="es-ES_tradnl"/>
+  <c:lang val="es-AR"/>
   <c:chart>
     <c:autoTitleDeleted val="1"/>
     <c:plotArea>
@@ -6025,11 +6012,11 @@
           </c:val>
         </c:ser>
         <c:marker val="1"/>
-        <c:axId val="56573312"/>
-        <c:axId val="79578624"/>
+        <c:axId val="89360640"/>
+        <c:axId val="89379200"/>
       </c:lineChart>
       <c:catAx>
-        <c:axId val="56573312"/>
+        <c:axId val="89360640"/>
         <c:scaling>
           <c:orientation val="minMax"/>
         </c:scaling>
@@ -6061,17 +6048,17 @@
             <a:pPr>
               <a:defRPr lang="en-US"/>
             </a:pPr>
-            <a:endParaRPr lang="es-ES_tradnl"/>
+            <a:endParaRPr lang="es-AR"/>
           </a:p>
         </c:txPr>
-        <c:crossAx val="79578624"/>
+        <c:crossAx val="89379200"/>
         <c:crosses val="autoZero"/>
         <c:auto val="1"/>
         <c:lblAlgn val="ctr"/>
         <c:lblOffset val="100"/>
       </c:catAx>
       <c:valAx>
-        <c:axId val="79578624"/>
+        <c:axId val="89379200"/>
         <c:scaling>
           <c:orientation val="minMax"/>
         </c:scaling>
@@ -6104,10 +6091,10 @@
             <a:pPr>
               <a:defRPr lang="en-US"/>
             </a:pPr>
-            <a:endParaRPr lang="es-ES_tradnl"/>
+            <a:endParaRPr lang="es-AR"/>
           </a:p>
         </c:txPr>
-        <c:crossAx val="56573312"/>
+        <c:crossAx val="89360640"/>
         <c:crosses val="autoZero"/>
         <c:crossBetween val="between"/>
       </c:valAx>
@@ -6122,7 +6109,7 @@
             <a:pPr rtl="0">
               <a:defRPr lang="en-US"/>
             </a:pPr>
-            <a:endParaRPr lang="es-ES_tradnl"/>
+            <a:endParaRPr lang="es-AR"/>
           </a:p>
         </c:txPr>
       </c:dTable>
@@ -6136,7 +6123,7 @@
           <a:pPr>
             <a:defRPr lang="en-US"/>
           </a:pPr>
-          <a:endParaRPr lang="es-ES_tradnl"/>
+          <a:endParaRPr lang="es-AR"/>
         </a:p>
       </c:txPr>
     </c:legend>
@@ -6149,7 +6136,7 @@
 <file path=word/charts/chart3.xml><?xml version="1.0" encoding="utf-8"?>
 <c:chartSpace xmlns:c="http://schemas.openxmlformats.org/drawingml/2006/chart" xmlns:a="http://schemas.openxmlformats.org/drawingml/2006/main" xmlns:r="http://schemas.openxmlformats.org/officeDocument/2006/relationships">
   <c:date1904 val="1"/>
-  <c:lang val="es-ES_tradnl"/>
+  <c:lang val="es-AR"/>
   <c:chart>
     <c:autoTitleDeleted val="1"/>
     <c:plotArea>
@@ -6158,10 +6145,10 @@
           <c:layoutTarget val="inner"/>
           <c:xMode val="edge"/>
           <c:yMode val="edge"/>
-          <c:x val="0.32332736185754613"/>
+          <c:x val="0.32332736185754651"/>
           <c:y val="5.2418035712161422E-2"/>
-          <c:w val="0.43823633156966507"/>
-          <c:h val="0.5008197172291553"/>
+          <c:w val="0.43823633156966524"/>
+          <c:h val="0.50081971722915553"/>
         </c:manualLayout>
       </c:layout>
       <c:lineChart>
@@ -6338,11 +6325,11 @@
           </c:val>
         </c:ser>
         <c:marker val="1"/>
-        <c:axId val="79741312"/>
-        <c:axId val="79743232"/>
+        <c:axId val="89394176"/>
+        <c:axId val="89396352"/>
       </c:lineChart>
       <c:catAx>
-        <c:axId val="79741312"/>
+        <c:axId val="89394176"/>
         <c:scaling>
           <c:orientation val="minMax"/>
         </c:scaling>
@@ -6374,17 +6361,17 @@
             <a:pPr>
               <a:defRPr lang="en-US"/>
             </a:pPr>
-            <a:endParaRPr lang="es-ES_tradnl"/>
+            <a:endParaRPr lang="es-AR"/>
           </a:p>
         </c:txPr>
-        <c:crossAx val="79743232"/>
+        <c:crossAx val="89396352"/>
         <c:crosses val="autoZero"/>
         <c:auto val="1"/>
         <c:lblAlgn val="ctr"/>
         <c:lblOffset val="100"/>
       </c:catAx>
       <c:valAx>
-        <c:axId val="79743232"/>
+        <c:axId val="89396352"/>
         <c:scaling>
           <c:orientation val="minMax"/>
         </c:scaling>
@@ -6417,10 +6404,10 @@
             <a:pPr>
               <a:defRPr lang="en-US"/>
             </a:pPr>
-            <a:endParaRPr lang="es-ES_tradnl"/>
+            <a:endParaRPr lang="es-AR"/>
           </a:p>
         </c:txPr>
-        <c:crossAx val="79741312"/>
+        <c:crossAx val="89394176"/>
         <c:crosses val="autoZero"/>
         <c:crossBetween val="between"/>
       </c:valAx>
@@ -6435,7 +6422,7 @@
             <a:pPr rtl="0">
               <a:defRPr lang="en-US"/>
             </a:pPr>
-            <a:endParaRPr lang="es-ES_tradnl"/>
+            <a:endParaRPr lang="es-AR"/>
           </a:p>
         </c:txPr>
       </c:dTable>
@@ -6447,9 +6434,9 @@
           <c:xMode val="edge"/>
           <c:yMode val="edge"/>
           <c:x val="0.79213394621968569"/>
-          <c:y val="0.3804919195584161"/>
+          <c:y val="0.38049191955841621"/>
           <c:w val="0.1937567063376337"/>
-          <c:h val="0.35232673296772604"/>
+          <c:h val="0.35232673296772626"/>
         </c:manualLayout>
       </c:layout>
       <c:txPr>
@@ -6459,7 +6446,7 @@
           <a:pPr>
             <a:defRPr lang="en-US" sz="900"/>
           </a:pPr>
-          <a:endParaRPr lang="es-ES_tradnl"/>
+          <a:endParaRPr lang="es-AR"/>
         </a:p>
       </c:txPr>
     </c:legend>
@@ -6757,7 +6744,7 @@
 </file>
 
 <file path=customXml/itemProps1.xml><?xml version="1.0" encoding="utf-8"?>
-<ds:datastoreItem xmlns:ds="http://schemas.openxmlformats.org/officeDocument/2006/customXml" ds:itemID="{A098C1AD-8B47-4F3E-BD6F-DFB6AAD6A716}">
+<ds:datastoreItem xmlns:ds="http://schemas.openxmlformats.org/officeDocument/2006/customXml" ds:itemID="{4F230A47-F5CA-44FA-B553-DA027E95AFA1}">
   <ds:schemaRefs>
     <ds:schemaRef ds:uri="http://schemas.openxmlformats.org/officeDocument/2006/bibliography"/>
   </ds:schemaRefs>

</xml_diff>